<commit_message>
Refreshed Software 2026 Section
</commit_message>
<xml_diff>
--- a/2026 (RCJ Lightweight Soccer and Open Soccer)/Documentation/Hyperion Plan 2026 (Condensed).docx
+++ b/2026 (RCJ Lightweight Soccer and Open Soccer)/Documentation/Hyperion Plan 2026 (Condensed).docx
@@ -1,6 +1,6 @@
 
 <file path=word/document.xml><?xml version="1.0" encoding="utf-8"?>
-<w:document xmlns:wpc="http://schemas.microsoft.com/office/word/2010/wordprocessingCanvas" xmlns:cx="http://schemas.microsoft.com/office/drawing/2014/chartex" xmlns:cx1="http://schemas.microsoft.com/office/drawing/2015/9/8/chartex" xmlns:cx2="http://schemas.microsoft.com/office/drawing/2015/10/21/chartex" xmlns:cx3="http://schemas.microsoft.com/office/drawing/2016/5/9/chartex" xmlns:cx4="http://schemas.microsoft.com/office/drawing/2016/5/10/chartex" xmlns:cx5="http://schemas.microsoft.com/office/drawing/2016/5/11/chartex" xmlns:cx6="http://schemas.microsoft.com/office/drawing/2016/5/12/chartex" xmlns:cx7="http://schemas.microsoft.com/office/drawing/2016/5/13/chartex" xmlns:cx8="http://schemas.microsoft.com/office/drawing/2016/5/14/chartex" xmlns:mc="http://schemas.openxmlformats.org/markup-compatibility/2006" xmlns:aink="http://schemas.microsoft.com/office/drawing/2016/ink" xmlns:am3d="http://schemas.microsoft.com/office/drawing/2017/model3d" xmlns:o="urn:schemas-microsoft-com:office:office" xmlns:oel="http://schemas.microsoft.com/office/2019/extlst" xmlns:r="http://schemas.openxmlformats.org/officeDocument/2006/relationships" xmlns:m="http://schemas.openxmlformats.org/officeDocument/2006/math" xmlns:v="urn:schemas-microsoft-com:vml" xmlns:wp14="http://schemas.microsoft.com/office/word/2010/wordprocessingDrawing" xmlns:wp="http://schemas.openxmlformats.org/drawingml/2006/wordprocessingDrawing" xmlns:w10="urn:schemas-microsoft-com:office:word" xmlns:w="http://schemas.openxmlformats.org/wordprocessingml/2006/main" xmlns:w14="http://schemas.microsoft.com/office/word/2010/wordml" xmlns:w15="http://schemas.microsoft.com/office/word/2012/wordml" xmlns:w16cex="http://schemas.microsoft.com/office/word/2018/wordml/cex" xmlns:w16cid="http://schemas.microsoft.com/office/word/2016/wordml/cid" xmlns:w16="http://schemas.microsoft.com/office/word/2018/wordml" xmlns:w16du="http://schemas.microsoft.com/office/word/2023/wordml/word16du" xmlns:w16sdtdh="http://schemas.microsoft.com/office/word/2020/wordml/sdtdatahash" xmlns:w16sdtfl="http://schemas.microsoft.com/office/word/2024/wordml/sdtformatlock" xmlns:w16se="http://schemas.microsoft.com/office/word/2015/wordml/symex" xmlns:wpg="http://schemas.microsoft.com/office/word/2010/wordprocessingGroup" xmlns:wpi="http://schemas.microsoft.com/office/word/2010/wordprocessingInk" xmlns:wne="http://schemas.microsoft.com/office/word/2006/wordml" xmlns:wps="http://schemas.microsoft.com/office/word/2010/wordprocessingShape" xmlns:a="http://schemas.openxmlformats.org/drawingml/2006/main" xmlns:pic="http://schemas.openxmlformats.org/drawingml/2006/picture" xmlns:a14="http://schemas.microsoft.com/office/drawing/2010/main" mc:Ignorable="w14 w15 w16se w16cid w16 w16cex w16sdtdh w16sdtfl w16du wp14">
+<w:document xmlns:wpc="http://schemas.microsoft.com/office/word/2010/wordprocessingCanvas" xmlns:cx="http://schemas.microsoft.com/office/drawing/2014/chartex" xmlns:cx1="http://schemas.microsoft.com/office/drawing/2015/9/8/chartex" xmlns:cx2="http://schemas.microsoft.com/office/drawing/2015/10/21/chartex" xmlns:cx3="http://schemas.microsoft.com/office/drawing/2016/5/9/chartex" xmlns:cx4="http://schemas.microsoft.com/office/drawing/2016/5/10/chartex" xmlns:cx5="http://schemas.microsoft.com/office/drawing/2016/5/11/chartex" xmlns:cx6="http://schemas.microsoft.com/office/drawing/2016/5/12/chartex" xmlns:cx7="http://schemas.microsoft.com/office/drawing/2016/5/13/chartex" xmlns:cx8="http://schemas.microsoft.com/office/drawing/2016/5/14/chartex" xmlns:mc="http://schemas.openxmlformats.org/markup-compatibility/2006" xmlns:aink="http://schemas.microsoft.com/office/drawing/2016/ink" xmlns:am3d="http://schemas.microsoft.com/office/drawing/2017/model3d" xmlns:o="urn:schemas-microsoft-com:office:office" xmlns:oel="http://schemas.microsoft.com/office/2019/extlst" xmlns:r="http://schemas.openxmlformats.org/officeDocument/2006/relationships" xmlns:m="http://schemas.openxmlformats.org/officeDocument/2006/math" xmlns:v="urn:schemas-microsoft-com:vml" xmlns:wp14="http://schemas.microsoft.com/office/word/2010/wordprocessingDrawing" xmlns:wp="http://schemas.openxmlformats.org/drawingml/2006/wordprocessingDrawing" xmlns:w10="urn:schemas-microsoft-com:office:word" xmlns:w="http://schemas.openxmlformats.org/wordprocessingml/2006/main" xmlns:w14="http://schemas.microsoft.com/office/word/2010/wordml" xmlns:w15="http://schemas.microsoft.com/office/word/2012/wordml" xmlns:w16cex="http://schemas.microsoft.com/office/word/2018/wordml/cex" xmlns:w16cid="http://schemas.microsoft.com/office/word/2016/wordml/cid" xmlns:w16="http://schemas.microsoft.com/office/word/2018/wordml" xmlns:w16du="http://schemas.microsoft.com/office/word/2023/wordml/word16du" xmlns:w16sdtdh="http://schemas.microsoft.com/office/word/2020/wordml/sdtdatahash" xmlns:w16sdtfl="http://schemas.microsoft.com/office/word/2024/wordml/sdtformatlock" xmlns:w16se="http://schemas.microsoft.com/office/word/2015/wordml/symex" xmlns:wpg="http://schemas.microsoft.com/office/word/2010/wordprocessingGroup" xmlns:wpi="http://schemas.microsoft.com/office/word/2010/wordprocessingInk" xmlns:wne="http://schemas.microsoft.com/office/word/2006/wordml" xmlns:wps="http://schemas.microsoft.com/office/word/2010/wordprocessingShape" mc:Ignorable="w14 w15 w16se w16cid w16 w16cex w16sdtdh w16sdtfl w16du wp14">
   <w:body>
     <w:p>
       <w:pPr>
@@ -1252,15 +1252,7 @@
         <w:t xml:space="preserve">Multiple </w:t>
       </w:r>
       <w:r>
-        <w:t xml:space="preserve">requirements </w:t>
-      </w:r>
-      <w:proofErr w:type="gramStart"/>
-      <w:r>
-        <w:t>have to</w:t>
-      </w:r>
-      <w:proofErr w:type="gramEnd"/>
-      <w:r>
-        <w:t xml:space="preserve"> be considered in the design </w:t>
+        <w:t xml:space="preserve">requirements have to be considered in the design </w:t>
       </w:r>
       <w:r>
         <w:t>process</w:t>
@@ -2200,15 +2192,7 @@
         <w:t xml:space="preserve">Camera (Teensy </w:t>
       </w:r>
       <w:r>
-        <w:t xml:space="preserve">&amp; </w:t>
-      </w:r>
-      <w:proofErr w:type="spellStart"/>
-      <w:r>
-        <w:t>OpenMV</w:t>
-      </w:r>
-      <w:proofErr w:type="spellEnd"/>
-      <w:r>
-        <w:t xml:space="preserve"> Side), </w:t>
+        <w:t xml:space="preserve">&amp; OpenMV Side), </w:t>
       </w:r>
       <w:r>
         <w:t>Drive System</w:t>
@@ -2300,18 +2284,10 @@
     </w:p>
     <w:p>
       <w:r>
-        <w:t xml:space="preserve">These must all be intricately connected in our </w:t>
-      </w:r>
-      <w:proofErr w:type="gramStart"/>
-      <w:r>
-        <w:t>main.cpp</w:t>
-      </w:r>
-      <w:r>
-        <w:t>, and</w:t>
-      </w:r>
-      <w:proofErr w:type="gramEnd"/>
-      <w:r>
-        <w:t xml:space="preserve"> must have their respective libraries.</w:t>
+        <w:t>These must all be intricately connected in our main.cpp</w:t>
+      </w:r>
+      <w:r>
+        <w:t>, and must have their respective libraries.</w:t>
       </w:r>
     </w:p>
     <w:p>
@@ -2355,15 +2331,7 @@
         <w:ind w:left="720"/>
       </w:pPr>
       <w:r>
-        <w:t xml:space="preserve">The ball’s direction can be detected using either vision or infrared systems. A vision-based system like the </w:t>
-      </w:r>
-      <w:proofErr w:type="spellStart"/>
-      <w:r>
-        <w:t>OpenMV</w:t>
-      </w:r>
-      <w:proofErr w:type="spellEnd"/>
-      <w:r>
-        <w:t xml:space="preserve"> H7 camera can identify the orange ball and coloured goals to estimate position but may lose sight if the ball is obscured. Alternatively, TSSP sensors can detect the ball’s infrared light, offering more reliable and consistent tracking even with visual obstructions.</w:t>
+        <w:t>The ball’s direction can be detected using either vision or infrared systems. A vision-based system like the OpenMV H7 camera can identify the orange ball and coloured goals to estimate position but may lose sight if the ball is obscured. Alternatively, TSSP sensors can detect the ball’s infrared light, offering more reliable and consistent tracking even with visual obstructions.</w:t>
       </w:r>
     </w:p>
     <w:p>
@@ -2442,35 +2410,25 @@
         <w:t>Light System</w:t>
       </w:r>
     </w:p>
-    <w:p w14:noSpellErr="1">
+    <w:p>
       <w:pPr>
         <w:pStyle w:val="ListParagraph"/>
       </w:pPr>
       <w:commentRangeStart w:id="0"/>
       <w:r>
-        <w:rPr/>
         <w:t xml:space="preserve">To stay within the field, a robot must detect the white boundary lines, which can be done using light sensors like phototransistors paired with LEDs. These sensors measure reflected light intensity, with white surfaces reflecting more than darker ones. Arranging the sensors and LEDs in a ring around the robot provides 360° coverage, allowing it to detect the line’s presence and direction for corrective movement. </w:t>
       </w:r>
       <w:commentRangeEnd w:id="0"/>
       <w:r>
         <w:rPr>
           <w:rStyle w:val="CommentReference"/>
+          <w:sz w:val="24"/>
+          <w:szCs w:val="24"/>
         </w:rPr>
         <w:commentReference w:id="0"/>
       </w:r>
       <w:r>
-        <w:rPr/>
-        <w:t xml:space="preserve">This can be achieved by using the clustering method this allows for groups/clusters of </w:t>
-      </w:r>
-      <w:proofErr w:type="gramStart"/>
-      <w:r>
-        <w:rPr/>
-        <w:t>sensor</w:t>
-      </w:r>
-      <w:proofErr w:type="gramEnd"/>
-      <w:r>
-        <w:rPr/>
-        <w:t xml:space="preserve"> to be marked as detecti</w:t>
+        <w:t>This can be achieved by using the clustering method this allows for groups/clusters of sensor to be marked as detecti</w:t>
       </w:r>
     </w:p>
     <w:p>
@@ -2478,11 +2436,9 @@
         <w:pStyle w:val="ListParagraph"/>
       </w:pPr>
       <w:r>
-        <w:rPr/>
         <w:t xml:space="preserve">ng the line, this allows for the centre of the </w:t>
       </w:r>
       <w:r>
-        <w:rPr/>
         <w:t>cluster to be converted into a direction.</w:t>
       </w:r>
     </w:p>
@@ -2510,29 +2466,8 @@
       <w:pPr>
         <w:pStyle w:val="ListParagraph"/>
       </w:pPr>
-      <w:proofErr w:type="spellStart"/>
-      <w:r>
-        <w:t>OpenMV</w:t>
-      </w:r>
-      <w:proofErr w:type="spellEnd"/>
-      <w:r>
-        <w:t xml:space="preserve"> software uses Python to process images from an </w:t>
-      </w:r>
-      <w:proofErr w:type="spellStart"/>
-      <w:r>
-        <w:t>OpenMV</w:t>
-      </w:r>
-      <w:proofErr w:type="spellEnd"/>
-      <w:r>
-        <w:t xml:space="preserve"> camera, identifying the ball and goals by </w:t>
-      </w:r>
-      <w:proofErr w:type="spellStart"/>
-      <w:r>
-        <w:t>color</w:t>
-      </w:r>
-      <w:proofErr w:type="spellEnd"/>
-      <w:r>
-        <w:t xml:space="preserve"> through methods like blob tracking. Data is sent via UART in this order: two start packets, then X and Y coordinates for the yellow goal, blue goal, and ball. The receiving system </w:t>
+      <w:r>
+        <w:t xml:space="preserve">OpenMV software uses Python to process images from an OpenMV camera, identifying the ball and goals by color through methods like blob tracking. Data is sent via UART in this order: two start packets, then X and Y coordinates for the yellow goal, blue goal, and ball. The receiving system </w:t>
       </w:r>
       <w:r>
         <w:t>will use</w:t>
@@ -2883,13 +2818,8 @@
       </w:r>
     </w:p>
     <w:p>
-      <w:proofErr w:type="gramStart"/>
-      <w:r>
-        <w:t>In order for</w:t>
-      </w:r>
-      <w:proofErr w:type="gramEnd"/>
-      <w:r>
-        <w:t xml:space="preserve"> our robot’s software to be ‘successful’, the following criterion must be met.</w:t>
+      <w:r>
+        <w:t>In order for our robot’s software to be ‘successful’, the following criterion must be met.</w:t>
       </w:r>
     </w:p>
     <w:p>
@@ -2913,15 +2843,7 @@
         </w:numPr>
       </w:pPr>
       <w:r>
-        <w:t xml:space="preserve">Accurately detect the orange ball using TSSP sensors (Lightweight) or the </w:t>
-      </w:r>
-      <w:proofErr w:type="spellStart"/>
-      <w:r>
-        <w:t>OpenMV</w:t>
-      </w:r>
-      <w:proofErr w:type="spellEnd"/>
-      <w:r>
-        <w:t xml:space="preserve"> Camera (Open)- (or both).</w:t>
+        <w:t>Accurately detect the orange ball using TSSP sensors (Lightweight) or the OpenMV Camera (Open)- (or both).</w:t>
       </w:r>
     </w:p>
     <w:p>
@@ -3032,15 +2954,7 @@
         </w:numPr>
       </w:pPr>
       <w:r>
-        <w:t xml:space="preserve">Use </w:t>
-      </w:r>
-      <w:proofErr w:type="spellStart"/>
-      <w:r>
-        <w:t>OpenMV</w:t>
-      </w:r>
-      <w:proofErr w:type="spellEnd"/>
-      <w:r>
-        <w:t xml:space="preserve"> camera to detect yellow and blue goals.</w:t>
+        <w:t>Use OpenMV camera to detect yellow and blue goals.</w:t>
       </w:r>
     </w:p>
     <w:p>
@@ -3163,15 +3077,7 @@
         </w:numPr>
       </w:pPr>
       <w:r>
-        <w:t xml:space="preserve">Receive position data from the </w:t>
-      </w:r>
-      <w:proofErr w:type="spellStart"/>
-      <w:r>
-        <w:t>OpenMV</w:t>
-      </w:r>
-      <w:proofErr w:type="spellEnd"/>
-      <w:r>
-        <w:t xml:space="preserve"> camera via UART in the correct packet format.</w:t>
+        <w:t>Receive position data from the OpenMV camera via UART in the correct packet format.</w:t>
       </w:r>
     </w:p>
     <w:p>
@@ -3266,15 +3172,7 @@
         </w:numPr>
       </w:pPr>
       <w:r>
-        <w:t xml:space="preserve">Options: TSSP sensors only, </w:t>
-      </w:r>
-      <w:proofErr w:type="spellStart"/>
-      <w:r>
-        <w:t>OpenMV</w:t>
-      </w:r>
-      <w:proofErr w:type="spellEnd"/>
-      <w:r>
-        <w:t xml:space="preserve"> camera only, or hybrid system.</w:t>
+        <w:t>Options: TSSP sensors only, OpenMV camera only, or hybrid system.</w:t>
       </w:r>
     </w:p>
     <w:p>
@@ -3605,7 +3503,7 @@
           <w:numId w:val="17"/>
         </w:numPr>
         <w:sectPr>
-          <w:pgSz w:w="11906" w:h="16838" w:orient="portrait"/>
+          <w:pgSz w:w="11906" w:h="16838"/>
           <w:pgMar w:top="1440" w:right="1440" w:bottom="1440" w:left="1440" w:header="708" w:footer="708" w:gutter="0"/>
           <w:cols w:space="708"/>
           <w:docGrid w:linePitch="360"/>
@@ -4029,7 +3927,7 @@
 
 <file path=word/comments.xml><?xml version="1.0" encoding="utf-8"?>
 <w:comments xmlns:wpc="http://schemas.microsoft.com/office/word/2010/wordprocessingCanvas" xmlns:cx="http://schemas.microsoft.com/office/drawing/2014/chartex" xmlns:cx1="http://schemas.microsoft.com/office/drawing/2015/9/8/chartex" xmlns:cx2="http://schemas.microsoft.com/office/drawing/2015/10/21/chartex" xmlns:cx3="http://schemas.microsoft.com/office/drawing/2016/5/9/chartex" xmlns:cx4="http://schemas.microsoft.com/office/drawing/2016/5/10/chartex" xmlns:cx5="http://schemas.microsoft.com/office/drawing/2016/5/11/chartex" xmlns:cx6="http://schemas.microsoft.com/office/drawing/2016/5/12/chartex" xmlns:cx7="http://schemas.microsoft.com/office/drawing/2016/5/13/chartex" xmlns:cx8="http://schemas.microsoft.com/office/drawing/2016/5/14/chartex" xmlns:mc="http://schemas.openxmlformats.org/markup-compatibility/2006" xmlns:aink="http://schemas.microsoft.com/office/drawing/2016/ink" xmlns:am3d="http://schemas.microsoft.com/office/drawing/2017/model3d" xmlns:o="urn:schemas-microsoft-com:office:office" xmlns:oel="http://schemas.microsoft.com/office/2019/extlst" xmlns:r="http://schemas.openxmlformats.org/officeDocument/2006/relationships" xmlns:m="http://schemas.openxmlformats.org/officeDocument/2006/math" xmlns:v="urn:schemas-microsoft-com:vml" xmlns:wp14="http://schemas.microsoft.com/office/word/2010/wordprocessingDrawing" xmlns:wp="http://schemas.openxmlformats.org/drawingml/2006/wordprocessingDrawing" xmlns:w10="urn:schemas-microsoft-com:office:word" xmlns:w="http://schemas.openxmlformats.org/wordprocessingml/2006/main" xmlns:w14="http://schemas.microsoft.com/office/word/2010/wordml" xmlns:w15="http://schemas.microsoft.com/office/word/2012/wordml" xmlns:w16cex="http://schemas.microsoft.com/office/word/2018/wordml/cex" xmlns:w16cid="http://schemas.microsoft.com/office/word/2016/wordml/cid" xmlns:w16="http://schemas.microsoft.com/office/word/2018/wordml" xmlns:w16du="http://schemas.microsoft.com/office/word/2023/wordml/word16du" xmlns:w16sdtdh="http://schemas.microsoft.com/office/word/2020/wordml/sdtdatahash" xmlns:w16sdtfl="http://schemas.microsoft.com/office/word/2024/wordml/sdtformatlock" xmlns:w16se="http://schemas.microsoft.com/office/word/2015/wordml/symex" xmlns:wpg="http://schemas.microsoft.com/office/word/2010/wordprocessingGroup" xmlns:wpi="http://schemas.microsoft.com/office/word/2010/wordprocessingInk" xmlns:wne="http://schemas.microsoft.com/office/word/2006/wordml" xmlns:wps="http://schemas.microsoft.com/office/word/2010/wordprocessingShape" mc:Ignorable="w14 w15 w16se w16cid w16 w16cex w16sdtdh w16sdtfl w16du wp14">
-  <w:comment w:initials="SG" w:author="Samaksh Garg" w:date="2025-11-11T19:38:00Z" w:id="0">
+  <w:comment w:id="0" w:author="Samaksh Garg" w:date="2025-11-11T19:38:00Z" w:initials="SG">
     <w:p>
       <w:pPr>
         <w:pStyle w:val="CommentText"/>
@@ -4045,7 +3943,7 @@
       </w:r>
     </w:p>
   </w:comment>
-  <w:comment w:initials="SG" w:author="Samaksh Garg" w:date="2025-11-11T20:31:00Z" w:id="1">
+  <w:comment w:id="1" w:author="Samaksh Garg" w:date="2025-11-11T20:31:00Z" w:initials="SG">
     <w:p>
       <w:pPr>
         <w:pStyle w:val="CommentText"/>
@@ -4153,7 +4051,7 @@
         <w:ind w:left="720" w:hanging="360"/>
       </w:pPr>
       <w:rPr>
-        <w:rFonts w:hint="default" w:ascii="Symbol" w:hAnsi="Symbol"/>
+        <w:rFonts w:ascii="Symbol" w:hAnsi="Symbol" w:hint="default"/>
         <w:sz w:val="20"/>
       </w:rPr>
     </w:lvl>
@@ -4169,7 +4067,7 @@
         <w:ind w:left="1440" w:hanging="360"/>
       </w:pPr>
       <w:rPr>
-        <w:rFonts w:hint="default" w:ascii="Courier New" w:hAnsi="Courier New"/>
+        <w:rFonts w:ascii="Courier New" w:hAnsi="Courier New" w:hint="default"/>
         <w:sz w:val="20"/>
       </w:rPr>
     </w:lvl>
@@ -4185,7 +4083,7 @@
         <w:ind w:left="2160" w:hanging="360"/>
       </w:pPr>
       <w:rPr>
-        <w:rFonts w:hint="default" w:ascii="Wingdings" w:hAnsi="Wingdings"/>
+        <w:rFonts w:ascii="Wingdings" w:hAnsi="Wingdings" w:hint="default"/>
         <w:sz w:val="20"/>
       </w:rPr>
     </w:lvl>
@@ -4201,7 +4099,7 @@
         <w:ind w:left="2880" w:hanging="360"/>
       </w:pPr>
       <w:rPr>
-        <w:rFonts w:hint="default" w:ascii="Wingdings" w:hAnsi="Wingdings"/>
+        <w:rFonts w:ascii="Wingdings" w:hAnsi="Wingdings" w:hint="default"/>
         <w:sz w:val="20"/>
       </w:rPr>
     </w:lvl>
@@ -4217,7 +4115,7 @@
         <w:ind w:left="3600" w:hanging="360"/>
       </w:pPr>
       <w:rPr>
-        <w:rFonts w:hint="default" w:ascii="Wingdings" w:hAnsi="Wingdings"/>
+        <w:rFonts w:ascii="Wingdings" w:hAnsi="Wingdings" w:hint="default"/>
         <w:sz w:val="20"/>
       </w:rPr>
     </w:lvl>
@@ -4233,7 +4131,7 @@
         <w:ind w:left="4320" w:hanging="360"/>
       </w:pPr>
       <w:rPr>
-        <w:rFonts w:hint="default" w:ascii="Wingdings" w:hAnsi="Wingdings"/>
+        <w:rFonts w:ascii="Wingdings" w:hAnsi="Wingdings" w:hint="default"/>
         <w:sz w:val="20"/>
       </w:rPr>
     </w:lvl>
@@ -4249,7 +4147,7 @@
         <w:ind w:left="5040" w:hanging="360"/>
       </w:pPr>
       <w:rPr>
-        <w:rFonts w:hint="default" w:ascii="Wingdings" w:hAnsi="Wingdings"/>
+        <w:rFonts w:ascii="Wingdings" w:hAnsi="Wingdings" w:hint="default"/>
         <w:sz w:val="20"/>
       </w:rPr>
     </w:lvl>
@@ -4265,7 +4163,7 @@
         <w:ind w:left="5760" w:hanging="360"/>
       </w:pPr>
       <w:rPr>
-        <w:rFonts w:hint="default" w:ascii="Wingdings" w:hAnsi="Wingdings"/>
+        <w:rFonts w:ascii="Wingdings" w:hAnsi="Wingdings" w:hint="default"/>
         <w:sz w:val="20"/>
       </w:rPr>
     </w:lvl>
@@ -4281,7 +4179,7 @@
         <w:ind w:left="6480" w:hanging="360"/>
       </w:pPr>
       <w:rPr>
-        <w:rFonts w:hint="default" w:ascii="Wingdings" w:hAnsi="Wingdings"/>
+        <w:rFonts w:ascii="Wingdings" w:hAnsi="Wingdings" w:hint="default"/>
         <w:sz w:val="20"/>
       </w:rPr>
     </w:lvl>
@@ -4298,7 +4196,7 @@
         <w:ind w:left="720" w:hanging="360"/>
       </w:pPr>
       <w:rPr>
-        <w:rFonts w:hint="default" w:ascii="Aptos" w:hAnsi="Aptos" w:eastAsiaTheme="minorEastAsia" w:cstheme="minorBidi"/>
+        <w:rFonts w:ascii="Aptos" w:eastAsiaTheme="minorEastAsia" w:hAnsi="Aptos" w:cstheme="minorBidi" w:hint="default"/>
       </w:rPr>
     </w:lvl>
     <w:lvl w:ilvl="1" w:tplc="0C090003" w:tentative="1">
@@ -4310,7 +4208,7 @@
         <w:ind w:left="1440" w:hanging="360"/>
       </w:pPr>
       <w:rPr>
-        <w:rFonts w:hint="default" w:ascii="Courier New" w:hAnsi="Courier New" w:cs="Courier New"/>
+        <w:rFonts w:ascii="Courier New" w:hAnsi="Courier New" w:cs="Courier New" w:hint="default"/>
       </w:rPr>
     </w:lvl>
     <w:lvl w:ilvl="2" w:tplc="0C090005" w:tentative="1">
@@ -4322,7 +4220,7 @@
         <w:ind w:left="2160" w:hanging="360"/>
       </w:pPr>
       <w:rPr>
-        <w:rFonts w:hint="default" w:ascii="Wingdings" w:hAnsi="Wingdings"/>
+        <w:rFonts w:ascii="Wingdings" w:hAnsi="Wingdings" w:hint="default"/>
       </w:rPr>
     </w:lvl>
     <w:lvl w:ilvl="3" w:tplc="0C090001" w:tentative="1">
@@ -4334,7 +4232,7 @@
         <w:ind w:left="2880" w:hanging="360"/>
       </w:pPr>
       <w:rPr>
-        <w:rFonts w:hint="default" w:ascii="Symbol" w:hAnsi="Symbol"/>
+        <w:rFonts w:ascii="Symbol" w:hAnsi="Symbol" w:hint="default"/>
       </w:rPr>
     </w:lvl>
     <w:lvl w:ilvl="4" w:tplc="0C090003" w:tentative="1">
@@ -4346,7 +4244,7 @@
         <w:ind w:left="3600" w:hanging="360"/>
       </w:pPr>
       <w:rPr>
-        <w:rFonts w:hint="default" w:ascii="Courier New" w:hAnsi="Courier New" w:cs="Courier New"/>
+        <w:rFonts w:ascii="Courier New" w:hAnsi="Courier New" w:cs="Courier New" w:hint="default"/>
       </w:rPr>
     </w:lvl>
     <w:lvl w:ilvl="5" w:tplc="0C090005" w:tentative="1">
@@ -4358,7 +4256,7 @@
         <w:ind w:left="4320" w:hanging="360"/>
       </w:pPr>
       <w:rPr>
-        <w:rFonts w:hint="default" w:ascii="Wingdings" w:hAnsi="Wingdings"/>
+        <w:rFonts w:ascii="Wingdings" w:hAnsi="Wingdings" w:hint="default"/>
       </w:rPr>
     </w:lvl>
     <w:lvl w:ilvl="6" w:tplc="0C090001" w:tentative="1">
@@ -4370,7 +4268,7 @@
         <w:ind w:left="5040" w:hanging="360"/>
       </w:pPr>
       <w:rPr>
-        <w:rFonts w:hint="default" w:ascii="Symbol" w:hAnsi="Symbol"/>
+        <w:rFonts w:ascii="Symbol" w:hAnsi="Symbol" w:hint="default"/>
       </w:rPr>
     </w:lvl>
     <w:lvl w:ilvl="7" w:tplc="0C090003" w:tentative="1">
@@ -4382,7 +4280,7 @@
         <w:ind w:left="5760" w:hanging="360"/>
       </w:pPr>
       <w:rPr>
-        <w:rFonts w:hint="default" w:ascii="Courier New" w:hAnsi="Courier New" w:cs="Courier New"/>
+        <w:rFonts w:ascii="Courier New" w:hAnsi="Courier New" w:cs="Courier New" w:hint="default"/>
       </w:rPr>
     </w:lvl>
     <w:lvl w:ilvl="8" w:tplc="0C090005" w:tentative="1">
@@ -4394,7 +4292,7 @@
         <w:ind w:left="6480" w:hanging="360"/>
       </w:pPr>
       <w:rPr>
-        <w:rFonts w:hint="default" w:ascii="Wingdings" w:hAnsi="Wingdings"/>
+        <w:rFonts w:ascii="Wingdings" w:hAnsi="Wingdings" w:hint="default"/>
       </w:rPr>
     </w:lvl>
   </w:abstractNum>
@@ -4411,7 +4309,7 @@
         <w:ind w:left="720" w:hanging="360"/>
       </w:pPr>
       <w:rPr>
-        <w:rFonts w:hint="default" w:ascii="Symbol" w:hAnsi="Symbol"/>
+        <w:rFonts w:ascii="Symbol" w:hAnsi="Symbol" w:hint="default"/>
       </w:rPr>
     </w:lvl>
     <w:lvl w:ilvl="1" w:tplc="0C090003" w:tentative="1">
@@ -4423,7 +4321,7 @@
         <w:ind w:left="1440" w:hanging="360"/>
       </w:pPr>
       <w:rPr>
-        <w:rFonts w:hint="default" w:ascii="Courier New" w:hAnsi="Courier New" w:cs="Courier New"/>
+        <w:rFonts w:ascii="Courier New" w:hAnsi="Courier New" w:cs="Courier New" w:hint="default"/>
       </w:rPr>
     </w:lvl>
     <w:lvl w:ilvl="2" w:tplc="0C090005" w:tentative="1">
@@ -4435,7 +4333,7 @@
         <w:ind w:left="2160" w:hanging="360"/>
       </w:pPr>
       <w:rPr>
-        <w:rFonts w:hint="default" w:ascii="Wingdings" w:hAnsi="Wingdings"/>
+        <w:rFonts w:ascii="Wingdings" w:hAnsi="Wingdings" w:hint="default"/>
       </w:rPr>
     </w:lvl>
     <w:lvl w:ilvl="3" w:tplc="0C090001" w:tentative="1">
@@ -4447,7 +4345,7 @@
         <w:ind w:left="2880" w:hanging="360"/>
       </w:pPr>
       <w:rPr>
-        <w:rFonts w:hint="default" w:ascii="Symbol" w:hAnsi="Symbol"/>
+        <w:rFonts w:ascii="Symbol" w:hAnsi="Symbol" w:hint="default"/>
       </w:rPr>
     </w:lvl>
     <w:lvl w:ilvl="4" w:tplc="0C090003" w:tentative="1">
@@ -4459,7 +4357,7 @@
         <w:ind w:left="3600" w:hanging="360"/>
       </w:pPr>
       <w:rPr>
-        <w:rFonts w:hint="default" w:ascii="Courier New" w:hAnsi="Courier New" w:cs="Courier New"/>
+        <w:rFonts w:ascii="Courier New" w:hAnsi="Courier New" w:cs="Courier New" w:hint="default"/>
       </w:rPr>
     </w:lvl>
     <w:lvl w:ilvl="5" w:tplc="0C090005" w:tentative="1">
@@ -4471,7 +4369,7 @@
         <w:ind w:left="4320" w:hanging="360"/>
       </w:pPr>
       <w:rPr>
-        <w:rFonts w:hint="default" w:ascii="Wingdings" w:hAnsi="Wingdings"/>
+        <w:rFonts w:ascii="Wingdings" w:hAnsi="Wingdings" w:hint="default"/>
       </w:rPr>
     </w:lvl>
     <w:lvl w:ilvl="6" w:tplc="0C090001" w:tentative="1">
@@ -4483,7 +4381,7 @@
         <w:ind w:left="5040" w:hanging="360"/>
       </w:pPr>
       <w:rPr>
-        <w:rFonts w:hint="default" w:ascii="Symbol" w:hAnsi="Symbol"/>
+        <w:rFonts w:ascii="Symbol" w:hAnsi="Symbol" w:hint="default"/>
       </w:rPr>
     </w:lvl>
     <w:lvl w:ilvl="7" w:tplc="0C090003" w:tentative="1">
@@ -4495,7 +4393,7 @@
         <w:ind w:left="5760" w:hanging="360"/>
       </w:pPr>
       <w:rPr>
-        <w:rFonts w:hint="default" w:ascii="Courier New" w:hAnsi="Courier New" w:cs="Courier New"/>
+        <w:rFonts w:ascii="Courier New" w:hAnsi="Courier New" w:cs="Courier New" w:hint="default"/>
       </w:rPr>
     </w:lvl>
     <w:lvl w:ilvl="8" w:tplc="0C090005" w:tentative="1">
@@ -4507,7 +4405,7 @@
         <w:ind w:left="6480" w:hanging="360"/>
       </w:pPr>
       <w:rPr>
-        <w:rFonts w:hint="default" w:ascii="Wingdings" w:hAnsi="Wingdings"/>
+        <w:rFonts w:ascii="Wingdings" w:hAnsi="Wingdings" w:hint="default"/>
       </w:rPr>
     </w:lvl>
   </w:abstractNum>
@@ -4524,7 +4422,7 @@
         <w:ind w:left="720" w:hanging="360"/>
       </w:pPr>
       <w:rPr>
-        <w:rFonts w:hint="default" w:ascii="Symbol" w:hAnsi="Symbol"/>
+        <w:rFonts w:ascii="Symbol" w:hAnsi="Symbol" w:hint="default"/>
       </w:rPr>
     </w:lvl>
     <w:lvl w:ilvl="1" w:tplc="0C090003" w:tentative="1">
@@ -4536,7 +4434,7 @@
         <w:ind w:left="1440" w:hanging="360"/>
       </w:pPr>
       <w:rPr>
-        <w:rFonts w:hint="default" w:ascii="Courier New" w:hAnsi="Courier New" w:cs="Courier New"/>
+        <w:rFonts w:ascii="Courier New" w:hAnsi="Courier New" w:cs="Courier New" w:hint="default"/>
       </w:rPr>
     </w:lvl>
     <w:lvl w:ilvl="2" w:tplc="0C090005" w:tentative="1">
@@ -4548,7 +4446,7 @@
         <w:ind w:left="2160" w:hanging="360"/>
       </w:pPr>
       <w:rPr>
-        <w:rFonts w:hint="default" w:ascii="Wingdings" w:hAnsi="Wingdings"/>
+        <w:rFonts w:ascii="Wingdings" w:hAnsi="Wingdings" w:hint="default"/>
       </w:rPr>
     </w:lvl>
     <w:lvl w:ilvl="3" w:tplc="0C090001" w:tentative="1">
@@ -4560,7 +4458,7 @@
         <w:ind w:left="2880" w:hanging="360"/>
       </w:pPr>
       <w:rPr>
-        <w:rFonts w:hint="default" w:ascii="Symbol" w:hAnsi="Symbol"/>
+        <w:rFonts w:ascii="Symbol" w:hAnsi="Symbol" w:hint="default"/>
       </w:rPr>
     </w:lvl>
     <w:lvl w:ilvl="4" w:tplc="0C090003" w:tentative="1">
@@ -4572,7 +4470,7 @@
         <w:ind w:left="3600" w:hanging="360"/>
       </w:pPr>
       <w:rPr>
-        <w:rFonts w:hint="default" w:ascii="Courier New" w:hAnsi="Courier New" w:cs="Courier New"/>
+        <w:rFonts w:ascii="Courier New" w:hAnsi="Courier New" w:cs="Courier New" w:hint="default"/>
       </w:rPr>
     </w:lvl>
     <w:lvl w:ilvl="5" w:tplc="0C090005" w:tentative="1">
@@ -4584,7 +4482,7 @@
         <w:ind w:left="4320" w:hanging="360"/>
       </w:pPr>
       <w:rPr>
-        <w:rFonts w:hint="default" w:ascii="Wingdings" w:hAnsi="Wingdings"/>
+        <w:rFonts w:ascii="Wingdings" w:hAnsi="Wingdings" w:hint="default"/>
       </w:rPr>
     </w:lvl>
     <w:lvl w:ilvl="6" w:tplc="0C090001" w:tentative="1">
@@ -4596,7 +4494,7 @@
         <w:ind w:left="5040" w:hanging="360"/>
       </w:pPr>
       <w:rPr>
-        <w:rFonts w:hint="default" w:ascii="Symbol" w:hAnsi="Symbol"/>
+        <w:rFonts w:ascii="Symbol" w:hAnsi="Symbol" w:hint="default"/>
       </w:rPr>
     </w:lvl>
     <w:lvl w:ilvl="7" w:tplc="0C090003" w:tentative="1">
@@ -4608,7 +4506,7 @@
         <w:ind w:left="5760" w:hanging="360"/>
       </w:pPr>
       <w:rPr>
-        <w:rFonts w:hint="default" w:ascii="Courier New" w:hAnsi="Courier New" w:cs="Courier New"/>
+        <w:rFonts w:ascii="Courier New" w:hAnsi="Courier New" w:cs="Courier New" w:hint="default"/>
       </w:rPr>
     </w:lvl>
     <w:lvl w:ilvl="8" w:tplc="0C090005" w:tentative="1">
@@ -4620,7 +4518,7 @@
         <w:ind w:left="6480" w:hanging="360"/>
       </w:pPr>
       <w:rPr>
-        <w:rFonts w:hint="default" w:ascii="Wingdings" w:hAnsi="Wingdings"/>
+        <w:rFonts w:ascii="Wingdings" w:hAnsi="Wingdings" w:hint="default"/>
       </w:rPr>
     </w:lvl>
   </w:abstractNum>
@@ -4637,7 +4535,7 @@
         <w:ind w:left="720" w:hanging="360"/>
       </w:pPr>
       <w:rPr>
-        <w:rFonts w:hint="default" w:ascii="Symbol" w:hAnsi="Symbol"/>
+        <w:rFonts w:ascii="Symbol" w:hAnsi="Symbol" w:hint="default"/>
       </w:rPr>
     </w:lvl>
     <w:lvl w:ilvl="1" w:tplc="0C090003" w:tentative="1">
@@ -4649,7 +4547,7 @@
         <w:ind w:left="1440" w:hanging="360"/>
       </w:pPr>
       <w:rPr>
-        <w:rFonts w:hint="default" w:ascii="Courier New" w:hAnsi="Courier New" w:cs="Courier New"/>
+        <w:rFonts w:ascii="Courier New" w:hAnsi="Courier New" w:cs="Courier New" w:hint="default"/>
       </w:rPr>
     </w:lvl>
     <w:lvl w:ilvl="2" w:tplc="0C090005" w:tentative="1">
@@ -4661,7 +4559,7 @@
         <w:ind w:left="2160" w:hanging="360"/>
       </w:pPr>
       <w:rPr>
-        <w:rFonts w:hint="default" w:ascii="Wingdings" w:hAnsi="Wingdings"/>
+        <w:rFonts w:ascii="Wingdings" w:hAnsi="Wingdings" w:hint="default"/>
       </w:rPr>
     </w:lvl>
     <w:lvl w:ilvl="3" w:tplc="0C090001" w:tentative="1">
@@ -4673,7 +4571,7 @@
         <w:ind w:left="2880" w:hanging="360"/>
       </w:pPr>
       <w:rPr>
-        <w:rFonts w:hint="default" w:ascii="Symbol" w:hAnsi="Symbol"/>
+        <w:rFonts w:ascii="Symbol" w:hAnsi="Symbol" w:hint="default"/>
       </w:rPr>
     </w:lvl>
     <w:lvl w:ilvl="4" w:tplc="0C090003" w:tentative="1">
@@ -4685,7 +4583,7 @@
         <w:ind w:left="3600" w:hanging="360"/>
       </w:pPr>
       <w:rPr>
-        <w:rFonts w:hint="default" w:ascii="Courier New" w:hAnsi="Courier New" w:cs="Courier New"/>
+        <w:rFonts w:ascii="Courier New" w:hAnsi="Courier New" w:cs="Courier New" w:hint="default"/>
       </w:rPr>
     </w:lvl>
     <w:lvl w:ilvl="5" w:tplc="0C090005" w:tentative="1">
@@ -4697,7 +4595,7 @@
         <w:ind w:left="4320" w:hanging="360"/>
       </w:pPr>
       <w:rPr>
-        <w:rFonts w:hint="default" w:ascii="Wingdings" w:hAnsi="Wingdings"/>
+        <w:rFonts w:ascii="Wingdings" w:hAnsi="Wingdings" w:hint="default"/>
       </w:rPr>
     </w:lvl>
     <w:lvl w:ilvl="6" w:tplc="0C090001" w:tentative="1">
@@ -4709,7 +4607,7 @@
         <w:ind w:left="5040" w:hanging="360"/>
       </w:pPr>
       <w:rPr>
-        <w:rFonts w:hint="default" w:ascii="Symbol" w:hAnsi="Symbol"/>
+        <w:rFonts w:ascii="Symbol" w:hAnsi="Symbol" w:hint="default"/>
       </w:rPr>
     </w:lvl>
     <w:lvl w:ilvl="7" w:tplc="0C090003" w:tentative="1">
@@ -4721,7 +4619,7 @@
         <w:ind w:left="5760" w:hanging="360"/>
       </w:pPr>
       <w:rPr>
-        <w:rFonts w:hint="default" w:ascii="Courier New" w:hAnsi="Courier New" w:cs="Courier New"/>
+        <w:rFonts w:ascii="Courier New" w:hAnsi="Courier New" w:cs="Courier New" w:hint="default"/>
       </w:rPr>
     </w:lvl>
     <w:lvl w:ilvl="8" w:tplc="0C090005" w:tentative="1">
@@ -4733,7 +4631,7 @@
         <w:ind w:left="6480" w:hanging="360"/>
       </w:pPr>
       <w:rPr>
-        <w:rFonts w:hint="default" w:ascii="Wingdings" w:hAnsi="Wingdings"/>
+        <w:rFonts w:ascii="Wingdings" w:hAnsi="Wingdings" w:hint="default"/>
       </w:rPr>
     </w:lvl>
   </w:abstractNum>
@@ -4750,7 +4648,7 @@
         <w:ind w:left="720" w:hanging="360"/>
       </w:pPr>
       <w:rPr>
-        <w:rFonts w:hint="default" w:ascii="Symbol" w:hAnsi="Symbol"/>
+        <w:rFonts w:ascii="Symbol" w:hAnsi="Symbol" w:hint="default"/>
       </w:rPr>
     </w:lvl>
     <w:lvl w:ilvl="1" w:tplc="0C090003" w:tentative="1">
@@ -4762,7 +4660,7 @@
         <w:ind w:left="1440" w:hanging="360"/>
       </w:pPr>
       <w:rPr>
-        <w:rFonts w:hint="default" w:ascii="Courier New" w:hAnsi="Courier New" w:cs="Courier New"/>
+        <w:rFonts w:ascii="Courier New" w:hAnsi="Courier New" w:cs="Courier New" w:hint="default"/>
       </w:rPr>
     </w:lvl>
     <w:lvl w:ilvl="2" w:tplc="0C090005" w:tentative="1">
@@ -4774,7 +4672,7 @@
         <w:ind w:left="2160" w:hanging="360"/>
       </w:pPr>
       <w:rPr>
-        <w:rFonts w:hint="default" w:ascii="Wingdings" w:hAnsi="Wingdings"/>
+        <w:rFonts w:ascii="Wingdings" w:hAnsi="Wingdings" w:hint="default"/>
       </w:rPr>
     </w:lvl>
     <w:lvl w:ilvl="3" w:tplc="0C090001" w:tentative="1">
@@ -4786,7 +4684,7 @@
         <w:ind w:left="2880" w:hanging="360"/>
       </w:pPr>
       <w:rPr>
-        <w:rFonts w:hint="default" w:ascii="Symbol" w:hAnsi="Symbol"/>
+        <w:rFonts w:ascii="Symbol" w:hAnsi="Symbol" w:hint="default"/>
       </w:rPr>
     </w:lvl>
     <w:lvl w:ilvl="4" w:tplc="0C090003" w:tentative="1">
@@ -4798,7 +4696,7 @@
         <w:ind w:left="3600" w:hanging="360"/>
       </w:pPr>
       <w:rPr>
-        <w:rFonts w:hint="default" w:ascii="Courier New" w:hAnsi="Courier New" w:cs="Courier New"/>
+        <w:rFonts w:ascii="Courier New" w:hAnsi="Courier New" w:cs="Courier New" w:hint="default"/>
       </w:rPr>
     </w:lvl>
     <w:lvl w:ilvl="5" w:tplc="0C090005" w:tentative="1">
@@ -4810,7 +4708,7 @@
         <w:ind w:left="4320" w:hanging="360"/>
       </w:pPr>
       <w:rPr>
-        <w:rFonts w:hint="default" w:ascii="Wingdings" w:hAnsi="Wingdings"/>
+        <w:rFonts w:ascii="Wingdings" w:hAnsi="Wingdings" w:hint="default"/>
       </w:rPr>
     </w:lvl>
     <w:lvl w:ilvl="6" w:tplc="0C090001" w:tentative="1">
@@ -4822,7 +4720,7 @@
         <w:ind w:left="5040" w:hanging="360"/>
       </w:pPr>
       <w:rPr>
-        <w:rFonts w:hint="default" w:ascii="Symbol" w:hAnsi="Symbol"/>
+        <w:rFonts w:ascii="Symbol" w:hAnsi="Symbol" w:hint="default"/>
       </w:rPr>
     </w:lvl>
     <w:lvl w:ilvl="7" w:tplc="0C090003" w:tentative="1">
@@ -4834,7 +4732,7 @@
         <w:ind w:left="5760" w:hanging="360"/>
       </w:pPr>
       <w:rPr>
-        <w:rFonts w:hint="default" w:ascii="Courier New" w:hAnsi="Courier New" w:cs="Courier New"/>
+        <w:rFonts w:ascii="Courier New" w:hAnsi="Courier New" w:cs="Courier New" w:hint="default"/>
       </w:rPr>
     </w:lvl>
     <w:lvl w:ilvl="8" w:tplc="0C090005" w:tentative="1">
@@ -4846,7 +4744,7 @@
         <w:ind w:left="6480" w:hanging="360"/>
       </w:pPr>
       <w:rPr>
-        <w:rFonts w:hint="default" w:ascii="Wingdings" w:hAnsi="Wingdings"/>
+        <w:rFonts w:ascii="Wingdings" w:hAnsi="Wingdings" w:hint="default"/>
       </w:rPr>
     </w:lvl>
   </w:abstractNum>
@@ -4863,7 +4761,7 @@
         <w:ind w:left="720" w:hanging="360"/>
       </w:pPr>
       <w:rPr>
-        <w:rFonts w:hint="default" w:ascii="Wingdings" w:hAnsi="Wingdings"/>
+        <w:rFonts w:ascii="Wingdings" w:hAnsi="Wingdings" w:hint="default"/>
       </w:rPr>
     </w:lvl>
     <w:lvl w:ilvl="1" w:tplc="0C090003" w:tentative="1">
@@ -4875,7 +4773,7 @@
         <w:ind w:left="1440" w:hanging="360"/>
       </w:pPr>
       <w:rPr>
-        <w:rFonts w:hint="default" w:ascii="Courier New" w:hAnsi="Courier New" w:cs="Courier New"/>
+        <w:rFonts w:ascii="Courier New" w:hAnsi="Courier New" w:cs="Courier New" w:hint="default"/>
       </w:rPr>
     </w:lvl>
     <w:lvl w:ilvl="2" w:tplc="0C090005" w:tentative="1">
@@ -4887,7 +4785,7 @@
         <w:ind w:left="2160" w:hanging="360"/>
       </w:pPr>
       <w:rPr>
-        <w:rFonts w:hint="default" w:ascii="Wingdings" w:hAnsi="Wingdings"/>
+        <w:rFonts w:ascii="Wingdings" w:hAnsi="Wingdings" w:hint="default"/>
       </w:rPr>
     </w:lvl>
     <w:lvl w:ilvl="3" w:tplc="0C090001" w:tentative="1">
@@ -4899,7 +4797,7 @@
         <w:ind w:left="2880" w:hanging="360"/>
       </w:pPr>
       <w:rPr>
-        <w:rFonts w:hint="default" w:ascii="Symbol" w:hAnsi="Symbol"/>
+        <w:rFonts w:ascii="Symbol" w:hAnsi="Symbol" w:hint="default"/>
       </w:rPr>
     </w:lvl>
     <w:lvl w:ilvl="4" w:tplc="0C090003" w:tentative="1">
@@ -4911,7 +4809,7 @@
         <w:ind w:left="3600" w:hanging="360"/>
       </w:pPr>
       <w:rPr>
-        <w:rFonts w:hint="default" w:ascii="Courier New" w:hAnsi="Courier New" w:cs="Courier New"/>
+        <w:rFonts w:ascii="Courier New" w:hAnsi="Courier New" w:cs="Courier New" w:hint="default"/>
       </w:rPr>
     </w:lvl>
     <w:lvl w:ilvl="5" w:tplc="0C090005" w:tentative="1">
@@ -4923,7 +4821,7 @@
         <w:ind w:left="4320" w:hanging="360"/>
       </w:pPr>
       <w:rPr>
-        <w:rFonts w:hint="default" w:ascii="Wingdings" w:hAnsi="Wingdings"/>
+        <w:rFonts w:ascii="Wingdings" w:hAnsi="Wingdings" w:hint="default"/>
       </w:rPr>
     </w:lvl>
     <w:lvl w:ilvl="6" w:tplc="0C090001" w:tentative="1">
@@ -4935,7 +4833,7 @@
         <w:ind w:left="5040" w:hanging="360"/>
       </w:pPr>
       <w:rPr>
-        <w:rFonts w:hint="default" w:ascii="Symbol" w:hAnsi="Symbol"/>
+        <w:rFonts w:ascii="Symbol" w:hAnsi="Symbol" w:hint="default"/>
       </w:rPr>
     </w:lvl>
     <w:lvl w:ilvl="7" w:tplc="0C090003" w:tentative="1">
@@ -4947,7 +4845,7 @@
         <w:ind w:left="5760" w:hanging="360"/>
       </w:pPr>
       <w:rPr>
-        <w:rFonts w:hint="default" w:ascii="Courier New" w:hAnsi="Courier New" w:cs="Courier New"/>
+        <w:rFonts w:ascii="Courier New" w:hAnsi="Courier New" w:cs="Courier New" w:hint="default"/>
       </w:rPr>
     </w:lvl>
     <w:lvl w:ilvl="8" w:tplc="0C090005" w:tentative="1">
@@ -4959,7 +4857,7 @@
         <w:ind w:left="6480" w:hanging="360"/>
       </w:pPr>
       <w:rPr>
-        <w:rFonts w:hint="default" w:ascii="Wingdings" w:hAnsi="Wingdings"/>
+        <w:rFonts w:ascii="Wingdings" w:hAnsi="Wingdings" w:hint="default"/>
       </w:rPr>
     </w:lvl>
   </w:abstractNum>
@@ -5065,7 +4963,7 @@
         <w:ind w:left="720" w:hanging="360"/>
       </w:pPr>
       <w:rPr>
-        <w:rFonts w:hint="default" w:ascii="Symbol" w:hAnsi="Symbol"/>
+        <w:rFonts w:ascii="Symbol" w:hAnsi="Symbol" w:hint="default"/>
       </w:rPr>
     </w:lvl>
     <w:lvl w:ilvl="1" w:tplc="0C090003" w:tentative="1">
@@ -5077,7 +4975,7 @@
         <w:ind w:left="1440" w:hanging="360"/>
       </w:pPr>
       <w:rPr>
-        <w:rFonts w:hint="default" w:ascii="Courier New" w:hAnsi="Courier New" w:cs="Courier New"/>
+        <w:rFonts w:ascii="Courier New" w:hAnsi="Courier New" w:cs="Courier New" w:hint="default"/>
       </w:rPr>
     </w:lvl>
     <w:lvl w:ilvl="2" w:tplc="0C090005" w:tentative="1">
@@ -5089,7 +4987,7 @@
         <w:ind w:left="2160" w:hanging="360"/>
       </w:pPr>
       <w:rPr>
-        <w:rFonts w:hint="default" w:ascii="Wingdings" w:hAnsi="Wingdings"/>
+        <w:rFonts w:ascii="Wingdings" w:hAnsi="Wingdings" w:hint="default"/>
       </w:rPr>
     </w:lvl>
     <w:lvl w:ilvl="3" w:tplc="0C090001" w:tentative="1">
@@ -5101,7 +4999,7 @@
         <w:ind w:left="2880" w:hanging="360"/>
       </w:pPr>
       <w:rPr>
-        <w:rFonts w:hint="default" w:ascii="Symbol" w:hAnsi="Symbol"/>
+        <w:rFonts w:ascii="Symbol" w:hAnsi="Symbol" w:hint="default"/>
       </w:rPr>
     </w:lvl>
     <w:lvl w:ilvl="4" w:tplc="0C090003" w:tentative="1">
@@ -5113,7 +5011,7 @@
         <w:ind w:left="3600" w:hanging="360"/>
       </w:pPr>
       <w:rPr>
-        <w:rFonts w:hint="default" w:ascii="Courier New" w:hAnsi="Courier New" w:cs="Courier New"/>
+        <w:rFonts w:ascii="Courier New" w:hAnsi="Courier New" w:cs="Courier New" w:hint="default"/>
       </w:rPr>
     </w:lvl>
     <w:lvl w:ilvl="5" w:tplc="0C090005" w:tentative="1">
@@ -5125,7 +5023,7 @@
         <w:ind w:left="4320" w:hanging="360"/>
       </w:pPr>
       <w:rPr>
-        <w:rFonts w:hint="default" w:ascii="Wingdings" w:hAnsi="Wingdings"/>
+        <w:rFonts w:ascii="Wingdings" w:hAnsi="Wingdings" w:hint="default"/>
       </w:rPr>
     </w:lvl>
     <w:lvl w:ilvl="6" w:tplc="0C090001" w:tentative="1">
@@ -5137,7 +5035,7 @@
         <w:ind w:left="5040" w:hanging="360"/>
       </w:pPr>
       <w:rPr>
-        <w:rFonts w:hint="default" w:ascii="Symbol" w:hAnsi="Symbol"/>
+        <w:rFonts w:ascii="Symbol" w:hAnsi="Symbol" w:hint="default"/>
       </w:rPr>
     </w:lvl>
     <w:lvl w:ilvl="7" w:tplc="0C090003" w:tentative="1">
@@ -5149,7 +5047,7 @@
         <w:ind w:left="5760" w:hanging="360"/>
       </w:pPr>
       <w:rPr>
-        <w:rFonts w:hint="default" w:ascii="Courier New" w:hAnsi="Courier New" w:cs="Courier New"/>
+        <w:rFonts w:ascii="Courier New" w:hAnsi="Courier New" w:cs="Courier New" w:hint="default"/>
       </w:rPr>
     </w:lvl>
     <w:lvl w:ilvl="8" w:tplc="0C090005" w:tentative="1">
@@ -5161,7 +5059,7 @@
         <w:ind w:left="6480" w:hanging="360"/>
       </w:pPr>
       <w:rPr>
-        <w:rFonts w:hint="default" w:ascii="Wingdings" w:hAnsi="Wingdings"/>
+        <w:rFonts w:ascii="Wingdings" w:hAnsi="Wingdings" w:hint="default"/>
       </w:rPr>
     </w:lvl>
   </w:abstractNum>
@@ -5178,7 +5076,7 @@
         <w:ind w:left="720" w:hanging="360"/>
       </w:pPr>
       <w:rPr>
-        <w:rFonts w:hint="default" w:ascii="Symbol" w:hAnsi="Symbol"/>
+        <w:rFonts w:ascii="Symbol" w:hAnsi="Symbol" w:hint="default"/>
       </w:rPr>
     </w:lvl>
     <w:lvl w:ilvl="1" w:tplc="0C090003" w:tentative="1">
@@ -5190,7 +5088,7 @@
         <w:ind w:left="1440" w:hanging="360"/>
       </w:pPr>
       <w:rPr>
-        <w:rFonts w:hint="default" w:ascii="Courier New" w:hAnsi="Courier New" w:cs="Courier New"/>
+        <w:rFonts w:ascii="Courier New" w:hAnsi="Courier New" w:cs="Courier New" w:hint="default"/>
       </w:rPr>
     </w:lvl>
     <w:lvl w:ilvl="2" w:tplc="0C090005" w:tentative="1">
@@ -5202,7 +5100,7 @@
         <w:ind w:left="2160" w:hanging="360"/>
       </w:pPr>
       <w:rPr>
-        <w:rFonts w:hint="default" w:ascii="Wingdings" w:hAnsi="Wingdings"/>
+        <w:rFonts w:ascii="Wingdings" w:hAnsi="Wingdings" w:hint="default"/>
       </w:rPr>
     </w:lvl>
     <w:lvl w:ilvl="3" w:tplc="0C090001" w:tentative="1">
@@ -5214,7 +5112,7 @@
         <w:ind w:left="2880" w:hanging="360"/>
       </w:pPr>
       <w:rPr>
-        <w:rFonts w:hint="default" w:ascii="Symbol" w:hAnsi="Symbol"/>
+        <w:rFonts w:ascii="Symbol" w:hAnsi="Symbol" w:hint="default"/>
       </w:rPr>
     </w:lvl>
     <w:lvl w:ilvl="4" w:tplc="0C090003" w:tentative="1">
@@ -5226,7 +5124,7 @@
         <w:ind w:left="3600" w:hanging="360"/>
       </w:pPr>
       <w:rPr>
-        <w:rFonts w:hint="default" w:ascii="Courier New" w:hAnsi="Courier New" w:cs="Courier New"/>
+        <w:rFonts w:ascii="Courier New" w:hAnsi="Courier New" w:cs="Courier New" w:hint="default"/>
       </w:rPr>
     </w:lvl>
     <w:lvl w:ilvl="5" w:tplc="0C090005" w:tentative="1">
@@ -5238,7 +5136,7 @@
         <w:ind w:left="4320" w:hanging="360"/>
       </w:pPr>
       <w:rPr>
-        <w:rFonts w:hint="default" w:ascii="Wingdings" w:hAnsi="Wingdings"/>
+        <w:rFonts w:ascii="Wingdings" w:hAnsi="Wingdings" w:hint="default"/>
       </w:rPr>
     </w:lvl>
     <w:lvl w:ilvl="6" w:tplc="0C090001" w:tentative="1">
@@ -5250,7 +5148,7 @@
         <w:ind w:left="5040" w:hanging="360"/>
       </w:pPr>
       <w:rPr>
-        <w:rFonts w:hint="default" w:ascii="Symbol" w:hAnsi="Symbol"/>
+        <w:rFonts w:ascii="Symbol" w:hAnsi="Symbol" w:hint="default"/>
       </w:rPr>
     </w:lvl>
     <w:lvl w:ilvl="7" w:tplc="0C090003" w:tentative="1">
@@ -5262,7 +5160,7 @@
         <w:ind w:left="5760" w:hanging="360"/>
       </w:pPr>
       <w:rPr>
-        <w:rFonts w:hint="default" w:ascii="Courier New" w:hAnsi="Courier New" w:cs="Courier New"/>
+        <w:rFonts w:ascii="Courier New" w:hAnsi="Courier New" w:cs="Courier New" w:hint="default"/>
       </w:rPr>
     </w:lvl>
     <w:lvl w:ilvl="8" w:tplc="0C090005" w:tentative="1">
@@ -5274,7 +5172,7 @@
         <w:ind w:left="6480" w:hanging="360"/>
       </w:pPr>
       <w:rPr>
-        <w:rFonts w:hint="default" w:ascii="Wingdings" w:hAnsi="Wingdings"/>
+        <w:rFonts w:ascii="Wingdings" w:hAnsi="Wingdings" w:hint="default"/>
       </w:rPr>
     </w:lvl>
   </w:abstractNum>
@@ -5291,7 +5189,7 @@
         <w:ind w:left="720" w:hanging="360"/>
       </w:pPr>
       <w:rPr>
-        <w:rFonts w:hint="default" w:ascii="Symbol" w:hAnsi="Symbol"/>
+        <w:rFonts w:ascii="Symbol" w:hAnsi="Symbol" w:hint="default"/>
       </w:rPr>
     </w:lvl>
     <w:lvl w:ilvl="1" w:tplc="0C090003" w:tentative="1">
@@ -5303,7 +5201,7 @@
         <w:ind w:left="1440" w:hanging="360"/>
       </w:pPr>
       <w:rPr>
-        <w:rFonts w:hint="default" w:ascii="Courier New" w:hAnsi="Courier New" w:cs="Courier New"/>
+        <w:rFonts w:ascii="Courier New" w:hAnsi="Courier New" w:cs="Courier New" w:hint="default"/>
       </w:rPr>
     </w:lvl>
     <w:lvl w:ilvl="2" w:tplc="0C090005" w:tentative="1">
@@ -5315,7 +5213,7 @@
         <w:ind w:left="2160" w:hanging="360"/>
       </w:pPr>
       <w:rPr>
-        <w:rFonts w:hint="default" w:ascii="Wingdings" w:hAnsi="Wingdings"/>
+        <w:rFonts w:ascii="Wingdings" w:hAnsi="Wingdings" w:hint="default"/>
       </w:rPr>
     </w:lvl>
     <w:lvl w:ilvl="3" w:tplc="0C090001" w:tentative="1">
@@ -5327,7 +5225,7 @@
         <w:ind w:left="2880" w:hanging="360"/>
       </w:pPr>
       <w:rPr>
-        <w:rFonts w:hint="default" w:ascii="Symbol" w:hAnsi="Symbol"/>
+        <w:rFonts w:ascii="Symbol" w:hAnsi="Symbol" w:hint="default"/>
       </w:rPr>
     </w:lvl>
     <w:lvl w:ilvl="4" w:tplc="0C090003" w:tentative="1">
@@ -5339,7 +5237,7 @@
         <w:ind w:left="3600" w:hanging="360"/>
       </w:pPr>
       <w:rPr>
-        <w:rFonts w:hint="default" w:ascii="Courier New" w:hAnsi="Courier New" w:cs="Courier New"/>
+        <w:rFonts w:ascii="Courier New" w:hAnsi="Courier New" w:cs="Courier New" w:hint="default"/>
       </w:rPr>
     </w:lvl>
     <w:lvl w:ilvl="5" w:tplc="0C090005" w:tentative="1">
@@ -5351,7 +5249,7 @@
         <w:ind w:left="4320" w:hanging="360"/>
       </w:pPr>
       <w:rPr>
-        <w:rFonts w:hint="default" w:ascii="Wingdings" w:hAnsi="Wingdings"/>
+        <w:rFonts w:ascii="Wingdings" w:hAnsi="Wingdings" w:hint="default"/>
       </w:rPr>
     </w:lvl>
     <w:lvl w:ilvl="6" w:tplc="0C090001" w:tentative="1">
@@ -5363,7 +5261,7 @@
         <w:ind w:left="5040" w:hanging="360"/>
       </w:pPr>
       <w:rPr>
-        <w:rFonts w:hint="default" w:ascii="Symbol" w:hAnsi="Symbol"/>
+        <w:rFonts w:ascii="Symbol" w:hAnsi="Symbol" w:hint="default"/>
       </w:rPr>
     </w:lvl>
     <w:lvl w:ilvl="7" w:tplc="0C090003" w:tentative="1">
@@ -5375,7 +5273,7 @@
         <w:ind w:left="5760" w:hanging="360"/>
       </w:pPr>
       <w:rPr>
-        <w:rFonts w:hint="default" w:ascii="Courier New" w:hAnsi="Courier New" w:cs="Courier New"/>
+        <w:rFonts w:ascii="Courier New" w:hAnsi="Courier New" w:cs="Courier New" w:hint="default"/>
       </w:rPr>
     </w:lvl>
     <w:lvl w:ilvl="8" w:tplc="0C090005" w:tentative="1">
@@ -5387,7 +5285,7 @@
         <w:ind w:left="6480" w:hanging="360"/>
       </w:pPr>
       <w:rPr>
-        <w:rFonts w:hint="default" w:ascii="Wingdings" w:hAnsi="Wingdings"/>
+        <w:rFonts w:ascii="Wingdings" w:hAnsi="Wingdings" w:hint="default"/>
       </w:rPr>
     </w:lvl>
   </w:abstractNum>
@@ -5404,7 +5302,7 @@
         <w:ind w:left="720" w:hanging="360"/>
       </w:pPr>
       <w:rPr>
-        <w:rFonts w:hint="default" w:ascii="Symbol" w:hAnsi="Symbol"/>
+        <w:rFonts w:ascii="Symbol" w:hAnsi="Symbol" w:hint="default"/>
       </w:rPr>
     </w:lvl>
     <w:lvl w:ilvl="1" w:tplc="0C090003" w:tentative="1">
@@ -5416,7 +5314,7 @@
         <w:ind w:left="1440" w:hanging="360"/>
       </w:pPr>
       <w:rPr>
-        <w:rFonts w:hint="default" w:ascii="Courier New" w:hAnsi="Courier New" w:cs="Courier New"/>
+        <w:rFonts w:ascii="Courier New" w:hAnsi="Courier New" w:cs="Courier New" w:hint="default"/>
       </w:rPr>
     </w:lvl>
     <w:lvl w:ilvl="2" w:tplc="0C090005" w:tentative="1">
@@ -5428,7 +5326,7 @@
         <w:ind w:left="2160" w:hanging="360"/>
       </w:pPr>
       <w:rPr>
-        <w:rFonts w:hint="default" w:ascii="Wingdings" w:hAnsi="Wingdings"/>
+        <w:rFonts w:ascii="Wingdings" w:hAnsi="Wingdings" w:hint="default"/>
       </w:rPr>
     </w:lvl>
     <w:lvl w:ilvl="3" w:tplc="0C090001" w:tentative="1">
@@ -5440,7 +5338,7 @@
         <w:ind w:left="2880" w:hanging="360"/>
       </w:pPr>
       <w:rPr>
-        <w:rFonts w:hint="default" w:ascii="Symbol" w:hAnsi="Symbol"/>
+        <w:rFonts w:ascii="Symbol" w:hAnsi="Symbol" w:hint="default"/>
       </w:rPr>
     </w:lvl>
     <w:lvl w:ilvl="4" w:tplc="0C090003" w:tentative="1">
@@ -5452,7 +5350,7 @@
         <w:ind w:left="3600" w:hanging="360"/>
       </w:pPr>
       <w:rPr>
-        <w:rFonts w:hint="default" w:ascii="Courier New" w:hAnsi="Courier New" w:cs="Courier New"/>
+        <w:rFonts w:ascii="Courier New" w:hAnsi="Courier New" w:cs="Courier New" w:hint="default"/>
       </w:rPr>
     </w:lvl>
     <w:lvl w:ilvl="5" w:tplc="0C090005" w:tentative="1">
@@ -5464,7 +5362,7 @@
         <w:ind w:left="4320" w:hanging="360"/>
       </w:pPr>
       <w:rPr>
-        <w:rFonts w:hint="default" w:ascii="Wingdings" w:hAnsi="Wingdings"/>
+        <w:rFonts w:ascii="Wingdings" w:hAnsi="Wingdings" w:hint="default"/>
       </w:rPr>
     </w:lvl>
     <w:lvl w:ilvl="6" w:tplc="0C090001" w:tentative="1">
@@ -5476,7 +5374,7 @@
         <w:ind w:left="5040" w:hanging="360"/>
       </w:pPr>
       <w:rPr>
-        <w:rFonts w:hint="default" w:ascii="Symbol" w:hAnsi="Symbol"/>
+        <w:rFonts w:ascii="Symbol" w:hAnsi="Symbol" w:hint="default"/>
       </w:rPr>
     </w:lvl>
     <w:lvl w:ilvl="7" w:tplc="0C090003" w:tentative="1">
@@ -5488,7 +5386,7 @@
         <w:ind w:left="5760" w:hanging="360"/>
       </w:pPr>
       <w:rPr>
-        <w:rFonts w:hint="default" w:ascii="Courier New" w:hAnsi="Courier New" w:cs="Courier New"/>
+        <w:rFonts w:ascii="Courier New" w:hAnsi="Courier New" w:cs="Courier New" w:hint="default"/>
       </w:rPr>
     </w:lvl>
     <w:lvl w:ilvl="8" w:tplc="0C090005" w:tentative="1">
@@ -5500,7 +5398,7 @@
         <w:ind w:left="6480" w:hanging="360"/>
       </w:pPr>
       <w:rPr>
-        <w:rFonts w:hint="default" w:ascii="Wingdings" w:hAnsi="Wingdings"/>
+        <w:rFonts w:ascii="Wingdings" w:hAnsi="Wingdings" w:hint="default"/>
       </w:rPr>
     </w:lvl>
   </w:abstractNum>
@@ -5520,7 +5418,7 @@
         <w:ind w:left="720" w:hanging="360"/>
       </w:pPr>
       <w:rPr>
-        <w:rFonts w:hint="default" w:ascii="Symbol" w:hAnsi="Symbol"/>
+        <w:rFonts w:ascii="Symbol" w:hAnsi="Symbol" w:hint="default"/>
         <w:sz w:val="20"/>
       </w:rPr>
     </w:lvl>
@@ -5536,7 +5434,7 @@
         <w:ind w:left="1440" w:hanging="360"/>
       </w:pPr>
       <w:rPr>
-        <w:rFonts w:hint="default" w:ascii="Courier New" w:hAnsi="Courier New"/>
+        <w:rFonts w:ascii="Courier New" w:hAnsi="Courier New" w:hint="default"/>
         <w:sz w:val="20"/>
       </w:rPr>
     </w:lvl>
@@ -5552,7 +5450,7 @@
         <w:ind w:left="2160" w:hanging="360"/>
       </w:pPr>
       <w:rPr>
-        <w:rFonts w:hint="default" w:ascii="Wingdings" w:hAnsi="Wingdings"/>
+        <w:rFonts w:ascii="Wingdings" w:hAnsi="Wingdings" w:hint="default"/>
         <w:sz w:val="20"/>
       </w:rPr>
     </w:lvl>
@@ -5568,7 +5466,7 @@
         <w:ind w:left="2880" w:hanging="360"/>
       </w:pPr>
       <w:rPr>
-        <w:rFonts w:hint="default" w:ascii="Wingdings" w:hAnsi="Wingdings"/>
+        <w:rFonts w:ascii="Wingdings" w:hAnsi="Wingdings" w:hint="default"/>
         <w:sz w:val="20"/>
       </w:rPr>
     </w:lvl>
@@ -5584,7 +5482,7 @@
         <w:ind w:left="3600" w:hanging="360"/>
       </w:pPr>
       <w:rPr>
-        <w:rFonts w:hint="default" w:ascii="Wingdings" w:hAnsi="Wingdings"/>
+        <w:rFonts w:ascii="Wingdings" w:hAnsi="Wingdings" w:hint="default"/>
         <w:sz w:val="20"/>
       </w:rPr>
     </w:lvl>
@@ -5600,7 +5498,7 @@
         <w:ind w:left="4320" w:hanging="360"/>
       </w:pPr>
       <w:rPr>
-        <w:rFonts w:hint="default" w:ascii="Wingdings" w:hAnsi="Wingdings"/>
+        <w:rFonts w:ascii="Wingdings" w:hAnsi="Wingdings" w:hint="default"/>
         <w:sz w:val="20"/>
       </w:rPr>
     </w:lvl>
@@ -5616,7 +5514,7 @@
         <w:ind w:left="5040" w:hanging="360"/>
       </w:pPr>
       <w:rPr>
-        <w:rFonts w:hint="default" w:ascii="Wingdings" w:hAnsi="Wingdings"/>
+        <w:rFonts w:ascii="Wingdings" w:hAnsi="Wingdings" w:hint="default"/>
         <w:sz w:val="20"/>
       </w:rPr>
     </w:lvl>
@@ -5632,7 +5530,7 @@
         <w:ind w:left="5760" w:hanging="360"/>
       </w:pPr>
       <w:rPr>
-        <w:rFonts w:hint="default" w:ascii="Wingdings" w:hAnsi="Wingdings"/>
+        <w:rFonts w:ascii="Wingdings" w:hAnsi="Wingdings" w:hint="default"/>
         <w:sz w:val="20"/>
       </w:rPr>
     </w:lvl>
@@ -5648,7 +5546,7 @@
         <w:ind w:left="6480" w:hanging="360"/>
       </w:pPr>
       <w:rPr>
-        <w:rFonts w:hint="default" w:ascii="Wingdings" w:hAnsi="Wingdings"/>
+        <w:rFonts w:ascii="Wingdings" w:hAnsi="Wingdings" w:hint="default"/>
         <w:sz w:val="20"/>
       </w:rPr>
     </w:lvl>
@@ -5666,7 +5564,7 @@
         <w:ind w:left="1440" w:hanging="360"/>
       </w:pPr>
       <w:rPr>
-        <w:rFonts w:hint="default" w:ascii="Wingdings" w:hAnsi="Wingdings"/>
+        <w:rFonts w:ascii="Wingdings" w:hAnsi="Wingdings" w:hint="default"/>
       </w:rPr>
     </w:lvl>
     <w:lvl w:ilvl="1" w:tplc="0C090003" w:tentative="1">
@@ -5678,7 +5576,7 @@
         <w:ind w:left="2160" w:hanging="360"/>
       </w:pPr>
       <w:rPr>
-        <w:rFonts w:hint="default" w:ascii="Courier New" w:hAnsi="Courier New" w:cs="Courier New"/>
+        <w:rFonts w:ascii="Courier New" w:hAnsi="Courier New" w:cs="Courier New" w:hint="default"/>
       </w:rPr>
     </w:lvl>
     <w:lvl w:ilvl="2" w:tplc="0C090005" w:tentative="1">
@@ -5690,7 +5588,7 @@
         <w:ind w:left="2880" w:hanging="360"/>
       </w:pPr>
       <w:rPr>
-        <w:rFonts w:hint="default" w:ascii="Wingdings" w:hAnsi="Wingdings"/>
+        <w:rFonts w:ascii="Wingdings" w:hAnsi="Wingdings" w:hint="default"/>
       </w:rPr>
     </w:lvl>
     <w:lvl w:ilvl="3" w:tplc="0C090001" w:tentative="1">
@@ -5702,7 +5600,7 @@
         <w:ind w:left="3600" w:hanging="360"/>
       </w:pPr>
       <w:rPr>
-        <w:rFonts w:hint="default" w:ascii="Symbol" w:hAnsi="Symbol"/>
+        <w:rFonts w:ascii="Symbol" w:hAnsi="Symbol" w:hint="default"/>
       </w:rPr>
     </w:lvl>
     <w:lvl w:ilvl="4" w:tplc="0C090003" w:tentative="1">
@@ -5714,7 +5612,7 @@
         <w:ind w:left="4320" w:hanging="360"/>
       </w:pPr>
       <w:rPr>
-        <w:rFonts w:hint="default" w:ascii="Courier New" w:hAnsi="Courier New" w:cs="Courier New"/>
+        <w:rFonts w:ascii="Courier New" w:hAnsi="Courier New" w:cs="Courier New" w:hint="default"/>
       </w:rPr>
     </w:lvl>
     <w:lvl w:ilvl="5" w:tplc="0C090005" w:tentative="1">
@@ -5726,7 +5624,7 @@
         <w:ind w:left="5040" w:hanging="360"/>
       </w:pPr>
       <w:rPr>
-        <w:rFonts w:hint="default" w:ascii="Wingdings" w:hAnsi="Wingdings"/>
+        <w:rFonts w:ascii="Wingdings" w:hAnsi="Wingdings" w:hint="default"/>
       </w:rPr>
     </w:lvl>
     <w:lvl w:ilvl="6" w:tplc="0C090001" w:tentative="1">
@@ -5738,7 +5636,7 @@
         <w:ind w:left="5760" w:hanging="360"/>
       </w:pPr>
       <w:rPr>
-        <w:rFonts w:hint="default" w:ascii="Symbol" w:hAnsi="Symbol"/>
+        <w:rFonts w:ascii="Symbol" w:hAnsi="Symbol" w:hint="default"/>
       </w:rPr>
     </w:lvl>
     <w:lvl w:ilvl="7" w:tplc="0C090003" w:tentative="1">
@@ -5750,7 +5648,7 @@
         <w:ind w:left="6480" w:hanging="360"/>
       </w:pPr>
       <w:rPr>
-        <w:rFonts w:hint="default" w:ascii="Courier New" w:hAnsi="Courier New" w:cs="Courier New"/>
+        <w:rFonts w:ascii="Courier New" w:hAnsi="Courier New" w:cs="Courier New" w:hint="default"/>
       </w:rPr>
     </w:lvl>
     <w:lvl w:ilvl="8" w:tplc="0C090005" w:tentative="1">
@@ -5762,7 +5660,7 @@
         <w:ind w:left="7200" w:hanging="360"/>
       </w:pPr>
       <w:rPr>
-        <w:rFonts w:hint="default" w:ascii="Wingdings" w:hAnsi="Wingdings"/>
+        <w:rFonts w:ascii="Wingdings" w:hAnsi="Wingdings" w:hint="default"/>
       </w:rPr>
     </w:lvl>
   </w:abstractNum>
@@ -5779,7 +5677,7 @@
         <w:ind w:left="720" w:hanging="360"/>
       </w:pPr>
       <w:rPr>
-        <w:rFonts w:hint="default" w:ascii="Symbol" w:hAnsi="Symbol"/>
+        <w:rFonts w:ascii="Symbol" w:hAnsi="Symbol" w:hint="default"/>
       </w:rPr>
     </w:lvl>
     <w:lvl w:ilvl="1" w:tplc="0C090003" w:tentative="1">
@@ -5791,7 +5689,7 @@
         <w:ind w:left="1440" w:hanging="360"/>
       </w:pPr>
       <w:rPr>
-        <w:rFonts w:hint="default" w:ascii="Courier New" w:hAnsi="Courier New" w:cs="Courier New"/>
+        <w:rFonts w:ascii="Courier New" w:hAnsi="Courier New" w:cs="Courier New" w:hint="default"/>
       </w:rPr>
     </w:lvl>
     <w:lvl w:ilvl="2" w:tplc="0C090005" w:tentative="1">
@@ -5803,7 +5701,7 @@
         <w:ind w:left="2160" w:hanging="360"/>
       </w:pPr>
       <w:rPr>
-        <w:rFonts w:hint="default" w:ascii="Wingdings" w:hAnsi="Wingdings"/>
+        <w:rFonts w:ascii="Wingdings" w:hAnsi="Wingdings" w:hint="default"/>
       </w:rPr>
     </w:lvl>
     <w:lvl w:ilvl="3" w:tplc="0C090001" w:tentative="1">
@@ -5815,7 +5713,7 @@
         <w:ind w:left="2880" w:hanging="360"/>
       </w:pPr>
       <w:rPr>
-        <w:rFonts w:hint="default" w:ascii="Symbol" w:hAnsi="Symbol"/>
+        <w:rFonts w:ascii="Symbol" w:hAnsi="Symbol" w:hint="default"/>
       </w:rPr>
     </w:lvl>
     <w:lvl w:ilvl="4" w:tplc="0C090003" w:tentative="1">
@@ -5827,7 +5725,7 @@
         <w:ind w:left="3600" w:hanging="360"/>
       </w:pPr>
       <w:rPr>
-        <w:rFonts w:hint="default" w:ascii="Courier New" w:hAnsi="Courier New" w:cs="Courier New"/>
+        <w:rFonts w:ascii="Courier New" w:hAnsi="Courier New" w:cs="Courier New" w:hint="default"/>
       </w:rPr>
     </w:lvl>
     <w:lvl w:ilvl="5" w:tplc="0C090005" w:tentative="1">
@@ -5839,7 +5737,7 @@
         <w:ind w:left="4320" w:hanging="360"/>
       </w:pPr>
       <w:rPr>
-        <w:rFonts w:hint="default" w:ascii="Wingdings" w:hAnsi="Wingdings"/>
+        <w:rFonts w:ascii="Wingdings" w:hAnsi="Wingdings" w:hint="default"/>
       </w:rPr>
     </w:lvl>
     <w:lvl w:ilvl="6" w:tplc="0C090001" w:tentative="1">
@@ -5851,7 +5749,7 @@
         <w:ind w:left="5040" w:hanging="360"/>
       </w:pPr>
       <w:rPr>
-        <w:rFonts w:hint="default" w:ascii="Symbol" w:hAnsi="Symbol"/>
+        <w:rFonts w:ascii="Symbol" w:hAnsi="Symbol" w:hint="default"/>
       </w:rPr>
     </w:lvl>
     <w:lvl w:ilvl="7" w:tplc="0C090003" w:tentative="1">
@@ -5863,7 +5761,7 @@
         <w:ind w:left="5760" w:hanging="360"/>
       </w:pPr>
       <w:rPr>
-        <w:rFonts w:hint="default" w:ascii="Courier New" w:hAnsi="Courier New" w:cs="Courier New"/>
+        <w:rFonts w:ascii="Courier New" w:hAnsi="Courier New" w:cs="Courier New" w:hint="default"/>
       </w:rPr>
     </w:lvl>
     <w:lvl w:ilvl="8" w:tplc="0C090005" w:tentative="1">
@@ -5875,7 +5773,7 @@
         <w:ind w:left="6480" w:hanging="360"/>
       </w:pPr>
       <w:rPr>
-        <w:rFonts w:hint="default" w:ascii="Wingdings" w:hAnsi="Wingdings"/>
+        <w:rFonts w:ascii="Wingdings" w:hAnsi="Wingdings" w:hint="default"/>
       </w:rPr>
     </w:lvl>
   </w:abstractNum>
@@ -5984,7 +5882,7 @@
         <w:ind w:left="720" w:hanging="360"/>
       </w:pPr>
       <w:rPr>
-        <w:rFonts w:hint="default" w:ascii="Symbol" w:hAnsi="Symbol"/>
+        <w:rFonts w:ascii="Symbol" w:hAnsi="Symbol" w:hint="default"/>
         <w:sz w:val="20"/>
       </w:rPr>
     </w:lvl>
@@ -6000,7 +5898,7 @@
         <w:ind w:left="1440" w:hanging="360"/>
       </w:pPr>
       <w:rPr>
-        <w:rFonts w:hint="default" w:ascii="Courier New" w:hAnsi="Courier New"/>
+        <w:rFonts w:ascii="Courier New" w:hAnsi="Courier New" w:hint="default"/>
         <w:sz w:val="20"/>
       </w:rPr>
     </w:lvl>
@@ -6016,7 +5914,7 @@
         <w:ind w:left="2160" w:hanging="360"/>
       </w:pPr>
       <w:rPr>
-        <w:rFonts w:hint="default" w:ascii="Wingdings" w:hAnsi="Wingdings"/>
+        <w:rFonts w:ascii="Wingdings" w:hAnsi="Wingdings" w:hint="default"/>
         <w:sz w:val="20"/>
       </w:rPr>
     </w:lvl>
@@ -6032,7 +5930,7 @@
         <w:ind w:left="2880" w:hanging="360"/>
       </w:pPr>
       <w:rPr>
-        <w:rFonts w:hint="default" w:ascii="Wingdings" w:hAnsi="Wingdings"/>
+        <w:rFonts w:ascii="Wingdings" w:hAnsi="Wingdings" w:hint="default"/>
         <w:sz w:val="20"/>
       </w:rPr>
     </w:lvl>
@@ -6048,7 +5946,7 @@
         <w:ind w:left="3600" w:hanging="360"/>
       </w:pPr>
       <w:rPr>
-        <w:rFonts w:hint="default" w:ascii="Wingdings" w:hAnsi="Wingdings"/>
+        <w:rFonts w:ascii="Wingdings" w:hAnsi="Wingdings" w:hint="default"/>
         <w:sz w:val="20"/>
       </w:rPr>
     </w:lvl>
@@ -6064,7 +5962,7 @@
         <w:ind w:left="4320" w:hanging="360"/>
       </w:pPr>
       <w:rPr>
-        <w:rFonts w:hint="default" w:ascii="Wingdings" w:hAnsi="Wingdings"/>
+        <w:rFonts w:ascii="Wingdings" w:hAnsi="Wingdings" w:hint="default"/>
         <w:sz w:val="20"/>
       </w:rPr>
     </w:lvl>
@@ -6080,7 +5978,7 @@
         <w:ind w:left="5040" w:hanging="360"/>
       </w:pPr>
       <w:rPr>
-        <w:rFonts w:hint="default" w:ascii="Wingdings" w:hAnsi="Wingdings"/>
+        <w:rFonts w:ascii="Wingdings" w:hAnsi="Wingdings" w:hint="default"/>
         <w:sz w:val="20"/>
       </w:rPr>
     </w:lvl>
@@ -6096,7 +5994,7 @@
         <w:ind w:left="5760" w:hanging="360"/>
       </w:pPr>
       <w:rPr>
-        <w:rFonts w:hint="default" w:ascii="Wingdings" w:hAnsi="Wingdings"/>
+        <w:rFonts w:ascii="Wingdings" w:hAnsi="Wingdings" w:hint="default"/>
         <w:sz w:val="20"/>
       </w:rPr>
     </w:lvl>
@@ -6112,7 +6010,7 @@
         <w:ind w:left="6480" w:hanging="360"/>
       </w:pPr>
       <w:rPr>
-        <w:rFonts w:hint="default" w:ascii="Wingdings" w:hAnsi="Wingdings"/>
+        <w:rFonts w:ascii="Wingdings" w:hAnsi="Wingdings" w:hint="default"/>
         <w:sz w:val="20"/>
       </w:rPr>
     </w:lvl>
@@ -6184,7 +6082,7 @@
   <w:docDefaults>
     <w:rPrDefault>
       <w:rPr>
-        <w:rFonts w:asciiTheme="minorHAnsi" w:hAnsiTheme="minorHAnsi" w:eastAsiaTheme="minorEastAsia" w:cstheme="minorBidi"/>
+        <w:rFonts w:asciiTheme="minorHAnsi" w:eastAsiaTheme="minorEastAsia" w:hAnsiTheme="minorHAnsi" w:cstheme="minorBidi"/>
         <w:kern w:val="2"/>
         <w:sz w:val="24"/>
         <w:szCs w:val="24"/>
@@ -6201,14 +6099,14 @@
   <w:latentStyles w:defLockedState="0" w:defUIPriority="99" w:defSemiHidden="0" w:defUnhideWhenUsed="0" w:defQFormat="0" w:count="376">
     <w:lsdException w:name="Normal" w:uiPriority="0" w:qFormat="1"/>
     <w:lsdException w:name="heading 1" w:uiPriority="9" w:qFormat="1"/>
-    <w:lsdException w:name="heading 2" w:uiPriority="9" w:semiHidden="1" w:unhideWhenUsed="1" w:qFormat="1"/>
-    <w:lsdException w:name="heading 3" w:uiPriority="9" w:semiHidden="1" w:unhideWhenUsed="1" w:qFormat="1"/>
-    <w:lsdException w:name="heading 4" w:uiPriority="9" w:semiHidden="1" w:unhideWhenUsed="1" w:qFormat="1"/>
-    <w:lsdException w:name="heading 5" w:uiPriority="9" w:semiHidden="1" w:unhideWhenUsed="1" w:qFormat="1"/>
-    <w:lsdException w:name="heading 6" w:uiPriority="9" w:semiHidden="1" w:unhideWhenUsed="1" w:qFormat="1"/>
-    <w:lsdException w:name="heading 7" w:uiPriority="9" w:semiHidden="1" w:unhideWhenUsed="1" w:qFormat="1"/>
-    <w:lsdException w:name="heading 8" w:uiPriority="9" w:semiHidden="1" w:unhideWhenUsed="1" w:qFormat="1"/>
-    <w:lsdException w:name="heading 9" w:uiPriority="9" w:semiHidden="1" w:unhideWhenUsed="1" w:qFormat="1"/>
+    <w:lsdException w:name="heading 2" w:semiHidden="1" w:uiPriority="9" w:unhideWhenUsed="1" w:qFormat="1"/>
+    <w:lsdException w:name="heading 3" w:semiHidden="1" w:uiPriority="9" w:unhideWhenUsed="1" w:qFormat="1"/>
+    <w:lsdException w:name="heading 4" w:semiHidden="1" w:uiPriority="9" w:unhideWhenUsed="1" w:qFormat="1"/>
+    <w:lsdException w:name="heading 5" w:semiHidden="1" w:uiPriority="9" w:unhideWhenUsed="1" w:qFormat="1"/>
+    <w:lsdException w:name="heading 6" w:semiHidden="1" w:uiPriority="9" w:unhideWhenUsed="1" w:qFormat="1"/>
+    <w:lsdException w:name="heading 7" w:semiHidden="1" w:uiPriority="9" w:unhideWhenUsed="1" w:qFormat="1"/>
+    <w:lsdException w:name="heading 8" w:semiHidden="1" w:uiPriority="9" w:unhideWhenUsed="1" w:qFormat="1"/>
+    <w:lsdException w:name="heading 9" w:semiHidden="1" w:uiPriority="9" w:unhideWhenUsed="1" w:qFormat="1"/>
     <w:lsdException w:name="index 1" w:semiHidden="1" w:unhideWhenUsed="1"/>
     <w:lsdException w:name="index 2" w:semiHidden="1" w:unhideWhenUsed="1"/>
     <w:lsdException w:name="index 3" w:semiHidden="1" w:unhideWhenUsed="1"/>
@@ -6218,22 +6116,22 @@
     <w:lsdException w:name="index 7" w:semiHidden="1" w:unhideWhenUsed="1"/>
     <w:lsdException w:name="index 8" w:semiHidden="1" w:unhideWhenUsed="1"/>
     <w:lsdException w:name="index 9" w:semiHidden="1" w:unhideWhenUsed="1"/>
-    <w:lsdException w:name="toc 1" w:uiPriority="39" w:semiHidden="1" w:unhideWhenUsed="1"/>
-    <w:lsdException w:name="toc 2" w:uiPriority="39" w:semiHidden="1" w:unhideWhenUsed="1"/>
-    <w:lsdException w:name="toc 3" w:uiPriority="39" w:semiHidden="1" w:unhideWhenUsed="1"/>
-    <w:lsdException w:name="toc 4" w:uiPriority="39" w:semiHidden="1" w:unhideWhenUsed="1"/>
-    <w:lsdException w:name="toc 5" w:uiPriority="39" w:semiHidden="1" w:unhideWhenUsed="1"/>
-    <w:lsdException w:name="toc 6" w:uiPriority="39" w:semiHidden="1" w:unhideWhenUsed="1"/>
-    <w:lsdException w:name="toc 7" w:uiPriority="39" w:semiHidden="1" w:unhideWhenUsed="1"/>
-    <w:lsdException w:name="toc 8" w:uiPriority="39" w:semiHidden="1" w:unhideWhenUsed="1"/>
-    <w:lsdException w:name="toc 9" w:uiPriority="39" w:semiHidden="1" w:unhideWhenUsed="1"/>
+    <w:lsdException w:name="toc 1" w:semiHidden="1" w:uiPriority="39" w:unhideWhenUsed="1"/>
+    <w:lsdException w:name="toc 2" w:semiHidden="1" w:uiPriority="39" w:unhideWhenUsed="1"/>
+    <w:lsdException w:name="toc 3" w:semiHidden="1" w:uiPriority="39" w:unhideWhenUsed="1"/>
+    <w:lsdException w:name="toc 4" w:semiHidden="1" w:uiPriority="39" w:unhideWhenUsed="1"/>
+    <w:lsdException w:name="toc 5" w:semiHidden="1" w:uiPriority="39" w:unhideWhenUsed="1"/>
+    <w:lsdException w:name="toc 6" w:semiHidden="1" w:uiPriority="39" w:unhideWhenUsed="1"/>
+    <w:lsdException w:name="toc 7" w:semiHidden="1" w:uiPriority="39" w:unhideWhenUsed="1"/>
+    <w:lsdException w:name="toc 8" w:semiHidden="1" w:uiPriority="39" w:unhideWhenUsed="1"/>
+    <w:lsdException w:name="toc 9" w:semiHidden="1" w:uiPriority="39" w:unhideWhenUsed="1"/>
     <w:lsdException w:name="Normal Indent" w:semiHidden="1" w:unhideWhenUsed="1"/>
     <w:lsdException w:name="footnote text" w:semiHidden="1" w:unhideWhenUsed="1"/>
     <w:lsdException w:name="annotation text" w:semiHidden="1" w:unhideWhenUsed="1"/>
     <w:lsdException w:name="header" w:semiHidden="1" w:unhideWhenUsed="1"/>
     <w:lsdException w:name="footer" w:semiHidden="1" w:unhideWhenUsed="1"/>
     <w:lsdException w:name="index heading" w:semiHidden="1" w:unhideWhenUsed="1"/>
-    <w:lsdException w:name="caption" w:uiPriority="35" w:semiHidden="1" w:unhideWhenUsed="1" w:qFormat="1"/>
+    <w:lsdException w:name="caption" w:semiHidden="1" w:uiPriority="35" w:unhideWhenUsed="1" w:qFormat="1"/>
     <w:lsdException w:name="table of figures" w:semiHidden="1" w:unhideWhenUsed="1"/>
     <w:lsdException w:name="envelope address" w:semiHidden="1" w:unhideWhenUsed="1"/>
     <w:lsdException w:name="envelope return" w:semiHidden="1" w:unhideWhenUsed="1"/>
@@ -6264,7 +6162,7 @@
     <w:lsdException w:name="Title" w:uiPriority="10" w:qFormat="1"/>
     <w:lsdException w:name="Closing" w:semiHidden="1" w:unhideWhenUsed="1"/>
     <w:lsdException w:name="Signature" w:semiHidden="1" w:unhideWhenUsed="1"/>
-    <w:lsdException w:name="Default Paragraph Font" w:uiPriority="1" w:semiHidden="1" w:unhideWhenUsed="1"/>
+    <w:lsdException w:name="Default Paragraph Font" w:semiHidden="1" w:uiPriority="1" w:unhideWhenUsed="1"/>
     <w:lsdException w:name="Body Text" w:semiHidden="1" w:unhideWhenUsed="1"/>
     <w:lsdException w:name="Body Text Indent" w:semiHidden="1" w:unhideWhenUsed="1"/>
     <w:lsdException w:name="List Continue" w:semiHidden="1" w:unhideWhenUsed="1"/>
@@ -6464,8 +6362,8 @@
     <w:lsdException w:name="Subtle Reference" w:uiPriority="31" w:qFormat="1"/>
     <w:lsdException w:name="Intense Reference" w:uiPriority="32" w:qFormat="1"/>
     <w:lsdException w:name="Book Title" w:uiPriority="33" w:qFormat="1"/>
-    <w:lsdException w:name="Bibliography" w:uiPriority="37" w:semiHidden="1" w:unhideWhenUsed="1"/>
-    <w:lsdException w:name="TOC Heading" w:uiPriority="39" w:semiHidden="1" w:unhideWhenUsed="1" w:qFormat="1"/>
+    <w:lsdException w:name="Bibliography" w:semiHidden="1" w:uiPriority="37" w:unhideWhenUsed="1"/>
+    <w:lsdException w:name="TOC Heading" w:semiHidden="1" w:uiPriority="39" w:unhideWhenUsed="1" w:qFormat="1"/>
     <w:lsdException w:name="Plain Table 1" w:uiPriority="41"/>
     <w:lsdException w:name="Plain Table 2" w:uiPriority="42"/>
     <w:lsdException w:name="Plain Table 3" w:uiPriority="43"/>
@@ -6576,7 +6474,7 @@
     <w:lsdException w:name="Unresolved Mention" w:semiHidden="1" w:unhideWhenUsed="1"/>
     <w:lsdException w:name="Smart Link" w:semiHidden="1" w:unhideWhenUsed="1"/>
   </w:latentStyles>
-  <w:style w:type="paragraph" w:styleId="Normal" w:default="1">
+  <w:style w:type="paragraph" w:default="1" w:styleId="Normal">
     <w:name w:val="Normal"/>
     <w:qFormat/>
     <w:rsid w:val="000E0DCF"/>
@@ -6596,7 +6494,7 @@
       <w:outlineLvl w:val="0"/>
     </w:pPr>
     <w:rPr>
-      <w:rFonts w:asciiTheme="majorHAnsi" w:hAnsiTheme="majorHAnsi" w:eastAsiaTheme="majorEastAsia" w:cstheme="majorBidi"/>
+      <w:rFonts w:asciiTheme="majorHAnsi" w:eastAsiaTheme="majorEastAsia" w:hAnsiTheme="majorHAnsi" w:cstheme="majorBidi"/>
       <w:color w:val="0F4761" w:themeColor="accent1" w:themeShade="BF"/>
       <w:sz w:val="40"/>
       <w:szCs w:val="40"/>
@@ -6618,7 +6516,7 @@
       <w:outlineLvl w:val="1"/>
     </w:pPr>
     <w:rPr>
-      <w:rFonts w:asciiTheme="majorHAnsi" w:hAnsiTheme="majorHAnsi" w:eastAsiaTheme="majorEastAsia" w:cstheme="majorBidi"/>
+      <w:rFonts w:asciiTheme="majorHAnsi" w:eastAsiaTheme="majorEastAsia" w:hAnsiTheme="majorHAnsi" w:cstheme="majorBidi"/>
       <w:color w:val="0F4761" w:themeColor="accent1" w:themeShade="BF"/>
       <w:sz w:val="32"/>
       <w:szCs w:val="32"/>
@@ -6778,13 +6676,13 @@
       <w:color w:val="272727" w:themeColor="text1" w:themeTint="D8"/>
     </w:rPr>
   </w:style>
-  <w:style w:type="character" w:styleId="DefaultParagraphFont" w:default="1">
+  <w:style w:type="character" w:default="1" w:styleId="DefaultParagraphFont">
     <w:name w:val="Default Paragraph Font"/>
     <w:uiPriority w:val="1"/>
     <w:semiHidden/>
     <w:unhideWhenUsed/>
   </w:style>
-  <w:style w:type="table" w:styleId="TableNormal" w:default="1">
+  <w:style w:type="table" w:default="1" w:styleId="TableNormal">
     <w:name w:val="Normal Table"/>
     <w:uiPriority w:val="99"/>
     <w:semiHidden/>
@@ -6799,39 +6697,39 @@
       </w:tblCellMar>
     </w:tblPr>
   </w:style>
-  <w:style w:type="numbering" w:styleId="NoList" w:default="1">
+  <w:style w:type="numbering" w:default="1" w:styleId="NoList">
     <w:name w:val="No List"/>
     <w:uiPriority w:val="99"/>
     <w:semiHidden/>
     <w:unhideWhenUsed/>
   </w:style>
-  <w:style w:type="character" w:styleId="Heading1Char" w:customStyle="1">
+  <w:style w:type="character" w:customStyle="1" w:styleId="Heading1Char">
     <w:name w:val="Heading 1 Char"/>
     <w:basedOn w:val="DefaultParagraphFont"/>
     <w:link w:val="Heading1"/>
     <w:uiPriority w:val="9"/>
     <w:rsid w:val="00196FE4"/>
     <w:rPr>
-      <w:rFonts w:asciiTheme="majorHAnsi" w:hAnsiTheme="majorHAnsi" w:eastAsiaTheme="majorEastAsia" w:cstheme="majorBidi"/>
+      <w:rFonts w:asciiTheme="majorHAnsi" w:eastAsiaTheme="majorEastAsia" w:hAnsiTheme="majorHAnsi" w:cstheme="majorBidi"/>
       <w:color w:val="0F4761" w:themeColor="accent1" w:themeShade="BF"/>
       <w:sz w:val="40"/>
       <w:szCs w:val="40"/>
     </w:rPr>
   </w:style>
-  <w:style w:type="character" w:styleId="Heading2Char" w:customStyle="1">
+  <w:style w:type="character" w:customStyle="1" w:styleId="Heading2Char">
     <w:name w:val="Heading 2 Char"/>
     <w:basedOn w:val="DefaultParagraphFont"/>
     <w:link w:val="Heading2"/>
     <w:uiPriority w:val="9"/>
     <w:rsid w:val="00196FE4"/>
     <w:rPr>
-      <w:rFonts w:asciiTheme="majorHAnsi" w:hAnsiTheme="majorHAnsi" w:eastAsiaTheme="majorEastAsia" w:cstheme="majorBidi"/>
+      <w:rFonts w:asciiTheme="majorHAnsi" w:eastAsiaTheme="majorEastAsia" w:hAnsiTheme="majorHAnsi" w:cstheme="majorBidi"/>
       <w:color w:val="0F4761" w:themeColor="accent1" w:themeShade="BF"/>
       <w:sz w:val="32"/>
       <w:szCs w:val="32"/>
     </w:rPr>
   </w:style>
-  <w:style w:type="character" w:styleId="Heading3Char" w:customStyle="1">
+  <w:style w:type="character" w:customStyle="1" w:styleId="Heading3Char">
     <w:name w:val="Heading 3 Char"/>
     <w:basedOn w:val="DefaultParagraphFont"/>
     <w:link w:val="Heading3"/>
@@ -6844,7 +6742,7 @@
       <w:szCs w:val="28"/>
     </w:rPr>
   </w:style>
-  <w:style w:type="character" w:styleId="Heading4Char" w:customStyle="1">
+  <w:style w:type="character" w:customStyle="1" w:styleId="Heading4Char">
     <w:name w:val="Heading 4 Char"/>
     <w:basedOn w:val="DefaultParagraphFont"/>
     <w:link w:val="Heading4"/>
@@ -6858,7 +6756,7 @@
       <w:color w:val="0F4761" w:themeColor="accent1" w:themeShade="BF"/>
     </w:rPr>
   </w:style>
-  <w:style w:type="character" w:styleId="Heading5Char" w:customStyle="1">
+  <w:style w:type="character" w:customStyle="1" w:styleId="Heading5Char">
     <w:name w:val="Heading 5 Char"/>
     <w:basedOn w:val="DefaultParagraphFont"/>
     <w:link w:val="Heading5"/>
@@ -6870,7 +6768,7 @@
       <w:color w:val="0F4761" w:themeColor="accent1" w:themeShade="BF"/>
     </w:rPr>
   </w:style>
-  <w:style w:type="character" w:styleId="Heading6Char" w:customStyle="1">
+  <w:style w:type="character" w:customStyle="1" w:styleId="Heading6Char">
     <w:name w:val="Heading 6 Char"/>
     <w:basedOn w:val="DefaultParagraphFont"/>
     <w:link w:val="Heading6"/>
@@ -6884,7 +6782,7 @@
       <w:color w:val="595959" w:themeColor="text1" w:themeTint="A6"/>
     </w:rPr>
   </w:style>
-  <w:style w:type="character" w:styleId="Heading7Char" w:customStyle="1">
+  <w:style w:type="character" w:customStyle="1" w:styleId="Heading7Char">
     <w:name w:val="Heading 7 Char"/>
     <w:basedOn w:val="DefaultParagraphFont"/>
     <w:link w:val="Heading7"/>
@@ -6896,7 +6794,7 @@
       <w:color w:val="595959" w:themeColor="text1" w:themeTint="A6"/>
     </w:rPr>
   </w:style>
-  <w:style w:type="character" w:styleId="Heading8Char" w:customStyle="1">
+  <w:style w:type="character" w:customStyle="1" w:styleId="Heading8Char">
     <w:name w:val="Heading 8 Char"/>
     <w:basedOn w:val="DefaultParagraphFont"/>
     <w:link w:val="Heading8"/>
@@ -6910,7 +6808,7 @@
       <w:color w:val="272727" w:themeColor="text1" w:themeTint="D8"/>
     </w:rPr>
   </w:style>
-  <w:style w:type="character" w:styleId="Heading9Char" w:customStyle="1">
+  <w:style w:type="character" w:customStyle="1" w:styleId="Heading9Char">
     <w:name w:val="Heading 9 Char"/>
     <w:basedOn w:val="DefaultParagraphFont"/>
     <w:link w:val="Heading9"/>
@@ -6935,21 +6833,21 @@
       <w:contextualSpacing/>
     </w:pPr>
     <w:rPr>
-      <w:rFonts w:asciiTheme="majorHAnsi" w:hAnsiTheme="majorHAnsi" w:eastAsiaTheme="majorEastAsia" w:cstheme="majorBidi"/>
+      <w:rFonts w:asciiTheme="majorHAnsi" w:eastAsiaTheme="majorEastAsia" w:hAnsiTheme="majorHAnsi" w:cstheme="majorBidi"/>
       <w:spacing w:val="-10"/>
       <w:kern w:val="28"/>
       <w:sz w:val="56"/>
       <w:szCs w:val="56"/>
     </w:rPr>
   </w:style>
-  <w:style w:type="character" w:styleId="TitleChar" w:customStyle="1">
+  <w:style w:type="character" w:customStyle="1" w:styleId="TitleChar">
     <w:name w:val="Title Char"/>
     <w:basedOn w:val="DefaultParagraphFont"/>
     <w:link w:val="Title"/>
     <w:uiPriority w:val="10"/>
     <w:rsid w:val="00196FE4"/>
     <w:rPr>
-      <w:rFonts w:asciiTheme="majorHAnsi" w:hAnsiTheme="majorHAnsi" w:eastAsiaTheme="majorEastAsia" w:cstheme="majorBidi"/>
+      <w:rFonts w:asciiTheme="majorHAnsi" w:eastAsiaTheme="majorEastAsia" w:hAnsiTheme="majorHAnsi" w:cstheme="majorBidi"/>
       <w:spacing w:val="-10"/>
       <w:kern w:val="28"/>
       <w:sz w:val="56"/>
@@ -6977,7 +6875,7 @@
       <w:szCs w:val="28"/>
     </w:rPr>
   </w:style>
-  <w:style w:type="character" w:styleId="SubtitleChar" w:customStyle="1">
+  <w:style w:type="character" w:customStyle="1" w:styleId="SubtitleChar">
     <w:name w:val="Subtitle Char"/>
     <w:basedOn w:val="DefaultParagraphFont"/>
     <w:link w:val="Subtitle"/>
@@ -7009,7 +6907,7 @@
       <w:color w:val="404040" w:themeColor="text1" w:themeTint="BF"/>
     </w:rPr>
   </w:style>
-  <w:style w:type="character" w:styleId="QuoteChar" w:customStyle="1">
+  <w:style w:type="character" w:customStyle="1" w:styleId="QuoteChar">
     <w:name w:val="Quote Char"/>
     <w:basedOn w:val="DefaultParagraphFont"/>
     <w:link w:val="Quote"/>
@@ -7054,8 +6952,8 @@
     <w:rsid w:val="00196FE4"/>
     <w:pPr>
       <w:pBdr>
-        <w:top w:val="single" w:color="0F4761" w:themeColor="accent1" w:themeShade="BF" w:sz="4" w:space="10"/>
-        <w:bottom w:val="single" w:color="0F4761" w:themeColor="accent1" w:themeShade="BF" w:sz="4" w:space="10"/>
+        <w:top w:val="single" w:sz="4" w:space="10" w:color="0F4761" w:themeColor="accent1" w:themeShade="BF"/>
+        <w:bottom w:val="single" w:sz="4" w:space="10" w:color="0F4761" w:themeColor="accent1" w:themeShade="BF"/>
       </w:pBdr>
       <w:spacing w:before="360" w:after="360"/>
       <w:ind w:left="864" w:right="864"/>
@@ -7067,7 +6965,7 @@
       <w:color w:val="0F4761" w:themeColor="accent1" w:themeShade="BF"/>
     </w:rPr>
   </w:style>
-  <w:style w:type="character" w:styleId="IntenseQuoteChar" w:customStyle="1">
+  <w:style w:type="character" w:customStyle="1" w:styleId="IntenseQuoteChar">
     <w:name w:val="Intense Quote Char"/>
     <w:basedOn w:val="DefaultParagraphFont"/>
     <w:link w:val="IntenseQuote"/>
@@ -7108,7 +7006,7 @@
       <w:spacing w:after="0" w:line="240" w:lineRule="auto"/>
     </w:pPr>
   </w:style>
-  <w:style w:type="character" w:styleId="HeaderChar" w:customStyle="1">
+  <w:style w:type="character" w:customStyle="1" w:styleId="HeaderChar">
     <w:name w:val="Header Char"/>
     <w:basedOn w:val="DefaultParagraphFont"/>
     <w:link w:val="Header"/>
@@ -7130,7 +7028,7 @@
       <w:spacing w:after="0" w:line="240" w:lineRule="auto"/>
     </w:pPr>
   </w:style>
-  <w:style w:type="character" w:styleId="FooterChar" w:customStyle="1">
+  <w:style w:type="character" w:customStyle="1" w:styleId="FooterChar">
     <w:name w:val="Footer Char"/>
     <w:basedOn w:val="DefaultParagraphFont"/>
     <w:link w:val="Footer"/>
@@ -7203,7 +7101,7 @@
       <w:tblPr/>
       <w:tcPr>
         <w:tcBorders>
-          <w:bottom w:val="single" w:color="45B0E1" w:themeColor="accent1" w:themeTint="99" w:sz="4" w:space="0"/>
+          <w:bottom w:val="single" w:sz="4" w:space="0" w:color="45B0E1" w:themeColor="accent1" w:themeTint="99"/>
         </w:tcBorders>
       </w:tcPr>
     </w:tblStylePr>
@@ -7211,7 +7109,7 @@
       <w:tblPr/>
       <w:tcPr>
         <w:tcBorders>
-          <w:bottom w:val="single" w:color="45B0E1" w:themeColor="accent1" w:themeTint="99" w:sz="4" w:space="0"/>
+          <w:bottom w:val="single" w:sz="4" w:space="0" w:color="45B0E1" w:themeColor="accent1" w:themeTint="99"/>
         </w:tcBorders>
       </w:tcPr>
     </w:tblStylePr>
@@ -7219,7 +7117,7 @@
       <w:tblPr/>
       <w:tcPr>
         <w:tcBorders>
-          <w:top w:val="single" w:color="45B0E1" w:themeColor="accent1" w:themeTint="99" w:sz="4" w:space="0"/>
+          <w:top w:val="single" w:sz="4" w:space="0" w:color="45B0E1" w:themeColor="accent1" w:themeTint="99"/>
         </w:tcBorders>
       </w:tcPr>
     </w:tblStylePr>
@@ -7227,7 +7125,7 @@
       <w:tblPr/>
       <w:tcPr>
         <w:tcBorders>
-          <w:top w:val="single" w:color="45B0E1" w:themeColor="accent1" w:themeTint="99" w:sz="4" w:space="0"/>
+          <w:top w:val="single" w:sz="4" w:space="0" w:color="45B0E1" w:themeColor="accent1" w:themeTint="99"/>
         </w:tcBorders>
       </w:tcPr>
     </w:tblStylePr>
@@ -7302,7 +7200,7 @@
       <w:szCs w:val="20"/>
     </w:rPr>
   </w:style>
-  <w:style w:type="character" w:styleId="CommentTextChar" w:customStyle="1">
+  <w:style w:type="character" w:customStyle="1" w:styleId="CommentTextChar">
     <w:name w:val="Comment Text Char"/>
     <w:basedOn w:val="DefaultParagraphFont"/>
     <w:link w:val="CommentText"/>
@@ -7327,7 +7225,7 @@
       <w:bCs/>
     </w:rPr>
   </w:style>
-  <w:style w:type="character" w:styleId="CommentSubjectChar" w:customStyle="1">
+  <w:style w:type="character" w:customStyle="1" w:styleId="CommentSubjectChar">
     <w:name w:val="Comment Subject Char"/>
     <w:basedOn w:val="CommentTextChar"/>
     <w:link w:val="CommentSubject"/>
@@ -7351,12 +7249,12 @@
     </w:pPr>
     <w:tblPr>
       <w:tblBorders>
-        <w:top w:val="single" w:color="BFBFBF" w:themeColor="background1" w:themeShade="BF" w:sz="4" w:space="0"/>
-        <w:left w:val="single" w:color="BFBFBF" w:themeColor="background1" w:themeShade="BF" w:sz="4" w:space="0"/>
-        <w:bottom w:val="single" w:color="BFBFBF" w:themeColor="background1" w:themeShade="BF" w:sz="4" w:space="0"/>
-        <w:right w:val="single" w:color="BFBFBF" w:themeColor="background1" w:themeShade="BF" w:sz="4" w:space="0"/>
-        <w:insideH w:val="single" w:color="BFBFBF" w:themeColor="background1" w:themeShade="BF" w:sz="4" w:space="0"/>
-        <w:insideV w:val="single" w:color="BFBFBF" w:themeColor="background1" w:themeShade="BF" w:sz="4" w:space="0"/>
+        <w:top w:val="single" w:sz="4" w:space="0" w:color="BFBFBF" w:themeColor="background1" w:themeShade="BF"/>
+        <w:left w:val="single" w:sz="4" w:space="0" w:color="BFBFBF" w:themeColor="background1" w:themeShade="BF"/>
+        <w:bottom w:val="single" w:sz="4" w:space="0" w:color="BFBFBF" w:themeColor="background1" w:themeShade="BF"/>
+        <w:right w:val="single" w:sz="4" w:space="0" w:color="BFBFBF" w:themeColor="background1" w:themeShade="BF"/>
+        <w:insideH w:val="single" w:sz="4" w:space="0" w:color="BFBFBF" w:themeColor="background1" w:themeShade="BF"/>
+        <w:insideV w:val="single" w:sz="4" w:space="0" w:color="BFBFBF" w:themeColor="background1" w:themeShade="BF"/>
       </w:tblBorders>
     </w:tblPr>
   </w:style>
@@ -7364,7 +7262,7 @@
 </file>
 
 <file path=word/theme/theme1.xml><?xml version="1.0" encoding="utf-8"?>
-<a:theme xmlns:a="http://schemas.openxmlformats.org/drawingml/2006/main" xmlns:thm15="http://schemas.microsoft.com/office/thememl/2012/main" name="Office Theme">
+<a:theme xmlns:a="http://schemas.openxmlformats.org/drawingml/2006/main" name="Office Theme">
   <a:themeElements>
     <a:clrScheme name="Office">
       <a:dk1>

</xml_diff>